<commit_message>
- Viết một phần báo cáo. - Commit file train, test cho lab1.
</commit_message>
<xml_diff>
--- a/Lab1/Báo cáo.docx
+++ b/Lab1/Báo cáo.docx
@@ -701,6 +701,591 @@
     </w:p>
     <w:p>
       <w:pPr>
+        <w:ind w:firstLine="567"/>
+        <w:rPr>
+          <w:rFonts w:ascii="Times New Roman" w:hAnsi="Times New Roman" w:cs="Times New Roman"/>
+          <w:sz w:val="26"/>
+          <w:szCs w:val="26"/>
+        </w:rPr>
+      </w:pPr>
+      <w:r>
+        <w:rPr>
+          <w:rFonts w:ascii="Times New Roman" w:hAnsi="Times New Roman" w:cs="Times New Roman"/>
+          <w:sz w:val="26"/>
+          <w:szCs w:val="26"/>
+        </w:rPr>
+        <w:t>Trong khoa học máy tính và kỹ thuật điện tử, nhận dạng tiếng nói là quá trình phiên dịch ngôn ngữ nói thành chữ.</w:t>
+      </w:r>
+    </w:p>
+    <w:p>
+      <w:pPr>
+        <w:ind w:firstLine="567"/>
+        <w:rPr>
+          <w:rFonts w:ascii="Times New Roman" w:hAnsi="Times New Roman" w:cs="Times New Roman"/>
+          <w:sz w:val="26"/>
+          <w:szCs w:val="26"/>
+        </w:rPr>
+      </w:pPr>
+      <w:r>
+        <w:rPr>
+          <w:rFonts w:ascii="Times New Roman" w:hAnsi="Times New Roman" w:cs="Times New Roman"/>
+          <w:sz w:val="26"/>
+          <w:szCs w:val="26"/>
+        </w:rPr>
+        <w:t xml:space="preserve">Nhận dạng giọng nói hoặc xác định người nói là quá trình xác định người đang nói hơn là tìm hiểu họ đang nói gì. Nhận dạng giọng nói có thể đơn giản hóa quá trình phiên dịch giọng nói của hệ thống, đồng thời cũng có thể dùng để xác định danh tính của một người trong </w:t>
+      </w:r>
+      <w:r>
+        <w:rPr>
+          <w:rFonts w:ascii="Times New Roman" w:hAnsi="Times New Roman" w:cs="Times New Roman"/>
+          <w:sz w:val="26"/>
+          <w:szCs w:val="26"/>
+        </w:rPr>
+        <w:t>quy trình an ninh nghiệp vụ.</w:t>
+      </w:r>
+    </w:p>
+    <w:p>
+      <w:pPr>
+        <w:jc w:val="center"/>
+        <w:rPr>
+          <w:rFonts w:ascii="Times New Roman" w:hAnsi="Times New Roman" w:cs="Times New Roman"/>
+          <w:sz w:val="26"/>
+          <w:szCs w:val="26"/>
+        </w:rPr>
+      </w:pPr>
+      <w:r>
+        <w:rPr>
+          <w:rFonts w:ascii="Times New Roman" w:hAnsi="Times New Roman" w:cs="Times New Roman"/>
+          <w:noProof/>
+          <w:sz w:val="26"/>
+          <w:szCs w:val="26"/>
+          <w:lang w:eastAsia="ja-JP"/>
+        </w:rPr>
+        <w:drawing>
+          <wp:inline distT="0" distB="0" distL="0" distR="0" wp14:anchorId="744199AF" wp14:editId="1F7FA395">
+            <wp:extent cx="3925614" cy="1367082"/>
+            <wp:effectExtent l="0" t="0" r="0" b="5080"/>
+            <wp:docPr id="1" name="Picture 1"/>
+            <wp:cNvGraphicFramePr>
+              <a:graphicFrameLocks xmlns:a="http://schemas.openxmlformats.org/drawingml/2006/main" noChangeAspect="1"/>
+            </wp:cNvGraphicFramePr>
+            <a:graphic xmlns:a="http://schemas.openxmlformats.org/drawingml/2006/main">
+              <a:graphicData uri="http://schemas.openxmlformats.org/drawingml/2006/picture">
+                <pic:pic xmlns:pic="http://schemas.openxmlformats.org/drawingml/2006/picture">
+                  <pic:nvPicPr>
+                    <pic:cNvPr id="0" name="Picture 1"/>
+                    <pic:cNvPicPr>
+                      <a:picLocks noChangeAspect="1" noChangeArrowheads="1"/>
+                    </pic:cNvPicPr>
+                  </pic:nvPicPr>
+                  <pic:blipFill>
+                    <a:blip r:embed="rId8">
+                      <a:extLst>
+                        <a:ext uri="{28A0092B-C50C-407E-A947-70E740481C1C}">
+                          <a14:useLocalDpi xmlns:a14="http://schemas.microsoft.com/office/drawing/2010/main" val="0"/>
+                        </a:ext>
+                      </a:extLst>
+                    </a:blip>
+                    <a:srcRect/>
+                    <a:stretch>
+                      <a:fillRect/>
+                    </a:stretch>
+                  </pic:blipFill>
+                  <pic:spPr bwMode="auto">
+                    <a:xfrm>
+                      <a:off x="0" y="0"/>
+                      <a:ext cx="3939696" cy="1371986"/>
+                    </a:xfrm>
+                    <a:prstGeom prst="rect">
+                      <a:avLst/>
+                    </a:prstGeom>
+                    <a:noFill/>
+                    <a:ln>
+                      <a:noFill/>
+                    </a:ln>
+                  </pic:spPr>
+                </pic:pic>
+              </a:graphicData>
+            </a:graphic>
+          </wp:inline>
+        </w:drawing>
+      </w:r>
+    </w:p>
+    <w:p>
+      <w:pPr>
+        <w:ind w:firstLine="567"/>
+        <w:rPr>
+          <w:rFonts w:ascii="Times New Roman" w:hAnsi="Times New Roman" w:cs="Times New Roman"/>
+          <w:sz w:val="26"/>
+          <w:szCs w:val="26"/>
+        </w:rPr>
+      </w:pPr>
+      <w:r>
+        <w:rPr>
+          <w:rFonts w:ascii="Times New Roman" w:hAnsi="Times New Roman" w:cs="Times New Roman"/>
+          <w:sz w:val="26"/>
+          <w:szCs w:val="26"/>
+        </w:rPr>
+        <w:t>Nhận dạng tiếng nói đóng vai trò quan trọng trong giao tiếp giữa người và máy. Nó giúp máy móc hiểu và thực hiện các hiệu lệnh của con người. Hiện nay trên thế</w:t>
+      </w:r>
+      <w:r>
+        <w:rPr>
+          <w:rFonts w:ascii="Times New Roman" w:hAnsi="Times New Roman" w:cs="Times New Roman"/>
+          <w:sz w:val="26"/>
+          <w:szCs w:val="26"/>
+        </w:rPr>
+        <w:t xml:space="preserve"> </w:t>
+      </w:r>
+      <w:r>
+        <w:rPr>
+          <w:rFonts w:ascii="Times New Roman" w:hAnsi="Times New Roman" w:cs="Times New Roman"/>
+          <w:sz w:val="26"/>
+          <w:szCs w:val="26"/>
+        </w:rPr>
+        <w:t xml:space="preserve">giới, lĩnh vực </w:t>
+      </w:r>
+      <w:r>
+        <w:rPr>
+          <w:rFonts w:ascii="Times New Roman" w:hAnsi="Times New Roman" w:cs="Times New Roman"/>
+          <w:sz w:val="26"/>
+          <w:szCs w:val="26"/>
+        </w:rPr>
+        <w:t>n</w:t>
+      </w:r>
+      <w:r>
+        <w:rPr>
+          <w:rFonts w:ascii="Times New Roman" w:hAnsi="Times New Roman" w:cs="Times New Roman"/>
+          <w:sz w:val="26"/>
+          <w:szCs w:val="26"/>
+        </w:rPr>
+        <w:t>hận dạ</w:t>
+      </w:r>
+      <w:r>
+        <w:rPr>
+          <w:rFonts w:ascii="Times New Roman" w:hAnsi="Times New Roman" w:cs="Times New Roman"/>
+          <w:sz w:val="26"/>
+          <w:szCs w:val="26"/>
+        </w:rPr>
+        <w:t>ng t</w:t>
+      </w:r>
+      <w:r>
+        <w:rPr>
+          <w:rFonts w:ascii="Times New Roman" w:hAnsi="Times New Roman" w:cs="Times New Roman"/>
+          <w:sz w:val="26"/>
+          <w:szCs w:val="26"/>
+        </w:rPr>
+        <w:t>iếng nói đã đạt được nhiều tiến bộ</w:t>
+      </w:r>
+      <w:r>
+        <w:rPr>
+          <w:rFonts w:ascii="Times New Roman" w:hAnsi="Times New Roman" w:cs="Times New Roman"/>
+          <w:sz w:val="26"/>
+          <w:szCs w:val="26"/>
+        </w:rPr>
+        <w:t xml:space="preserve"> </w:t>
+      </w:r>
+      <w:r>
+        <w:rPr>
+          <w:rFonts w:ascii="Times New Roman" w:hAnsi="Times New Roman" w:cs="Times New Roman"/>
+          <w:sz w:val="26"/>
+          <w:szCs w:val="26"/>
+        </w:rPr>
+        <w:t>vượt bậc. Tuy nhiên, hầu hết các công trình vẫn còn thực hiện ở</w:t>
+      </w:r>
+      <w:r>
+        <w:rPr>
+          <w:rFonts w:ascii="Times New Roman" w:hAnsi="Times New Roman" w:cs="Times New Roman"/>
+          <w:sz w:val="26"/>
+          <w:szCs w:val="26"/>
+        </w:rPr>
+        <w:t xml:space="preserve"> </w:t>
+      </w:r>
+      <w:r>
+        <w:rPr>
+          <w:rFonts w:ascii="Times New Roman" w:hAnsi="Times New Roman" w:cs="Times New Roman"/>
+          <w:sz w:val="26"/>
+          <w:szCs w:val="26"/>
+        </w:rPr>
+        <w:t>trong phòng thí nghiệm, đặc biệt là đối với các thứ</w:t>
+      </w:r>
+      <w:r>
+        <w:rPr>
+          <w:rFonts w:ascii="Times New Roman" w:hAnsi="Times New Roman" w:cs="Times New Roman"/>
+          <w:sz w:val="26"/>
+          <w:szCs w:val="26"/>
+        </w:rPr>
+        <w:t xml:space="preserve"> </w:t>
+      </w:r>
+      <w:r>
+        <w:rPr>
+          <w:rFonts w:ascii="Times New Roman" w:hAnsi="Times New Roman" w:cs="Times New Roman"/>
+          <w:sz w:val="26"/>
+          <w:szCs w:val="26"/>
+        </w:rPr>
+        <w:t>tiếng ít phổ</w:t>
+      </w:r>
+      <w:r>
+        <w:rPr>
+          <w:rFonts w:ascii="Times New Roman" w:hAnsi="Times New Roman" w:cs="Times New Roman"/>
+          <w:sz w:val="26"/>
+          <w:szCs w:val="26"/>
+        </w:rPr>
+        <w:t xml:space="preserve"> </w:t>
+      </w:r>
+      <w:r>
+        <w:rPr>
+          <w:rFonts w:ascii="Times New Roman" w:hAnsi="Times New Roman" w:cs="Times New Roman"/>
+          <w:sz w:val="26"/>
+          <w:szCs w:val="26"/>
+        </w:rPr>
+        <w:t>biế</w:t>
+      </w:r>
+      <w:r>
+        <w:rPr>
+          <w:rFonts w:ascii="Times New Roman" w:hAnsi="Times New Roman" w:cs="Times New Roman"/>
+          <w:sz w:val="26"/>
+          <w:szCs w:val="26"/>
+        </w:rPr>
+        <w:t>n như t</w:t>
+      </w:r>
+      <w:r>
+        <w:rPr>
+          <w:rFonts w:ascii="Times New Roman" w:hAnsi="Times New Roman" w:cs="Times New Roman"/>
+          <w:sz w:val="26"/>
+          <w:szCs w:val="26"/>
+        </w:rPr>
+        <w:t>iếng Việt của chúng ta.</w:t>
+      </w:r>
+    </w:p>
+    <w:p>
+      <w:pPr>
+        <w:ind w:firstLine="567"/>
+        <w:rPr>
+          <w:rFonts w:ascii="Times New Roman" w:hAnsi="Times New Roman" w:cs="Times New Roman"/>
+          <w:sz w:val="26"/>
+          <w:szCs w:val="26"/>
+        </w:rPr>
+      </w:pPr>
+      <w:r>
+        <w:rPr>
+          <w:rFonts w:ascii="Times New Roman" w:hAnsi="Times New Roman" w:cs="Times New Roman"/>
+          <w:sz w:val="26"/>
+          <w:szCs w:val="26"/>
+        </w:rPr>
+        <w:t>Nhận dạng tiếng nói là một quá trình nhận dạng mẫu, với mục đích là phân lớ</w:t>
+      </w:r>
+      <w:r>
+        <w:rPr>
+          <w:rFonts w:ascii="Times New Roman" w:hAnsi="Times New Roman" w:cs="Times New Roman"/>
+          <w:sz w:val="26"/>
+          <w:szCs w:val="26"/>
+        </w:rPr>
+        <w:t>p</w:t>
+      </w:r>
+      <w:r>
+        <w:rPr>
+          <w:rFonts w:ascii="Times New Roman" w:hAnsi="Times New Roman" w:cs="Times New Roman"/>
+          <w:sz w:val="26"/>
+          <w:szCs w:val="26"/>
+        </w:rPr>
+        <w:t xml:space="preserve"> thông tin đầu vào là tín hiệu tiếng nói thành một dãy tuần tự các mẫu đã được học trước đó và lưu trữ trong bộ nhớ. Các mẫu là các đơn vị nhận dạng, chúng có thể là các từ, hoặc các âm vị. Nếu các mẫu này là bất biến và không thay đổi thì công việc nhận dạng tiếng nói trở nên đơn giản bằng cách so sánh dữ liệu tiếng nói cần nhận dạng với các mẫu đã được học và lưu trữ trong bộ nhớ</w:t>
+      </w:r>
+      <w:r>
+        <w:rPr>
+          <w:rFonts w:ascii="Times New Roman" w:hAnsi="Times New Roman" w:cs="Times New Roman"/>
+          <w:sz w:val="26"/>
+          <w:szCs w:val="26"/>
+        </w:rPr>
+        <w:t>.</w:t>
+      </w:r>
+    </w:p>
+    <w:p>
+      <w:pPr>
+        <w:jc w:val="center"/>
+        <w:rPr>
+          <w:rFonts w:ascii="Times New Roman" w:hAnsi="Times New Roman" w:cs="Times New Roman"/>
+          <w:sz w:val="26"/>
+          <w:szCs w:val="26"/>
+        </w:rPr>
+      </w:pPr>
+      <w:r>
+        <w:rPr>
+          <w:rFonts w:ascii="Times New Roman" w:hAnsi="Times New Roman" w:cs="Times New Roman"/>
+          <w:noProof/>
+          <w:sz w:val="26"/>
+          <w:szCs w:val="26"/>
+          <w:lang w:eastAsia="ja-JP"/>
+        </w:rPr>
+        <w:drawing>
+          <wp:inline distT="0" distB="0" distL="0" distR="0" wp14:anchorId="76F75BAB" wp14:editId="70F285E1">
+            <wp:extent cx="5423535" cy="3105785"/>
+            <wp:effectExtent l="0" t="0" r="5715" b="0"/>
+            <wp:docPr id="3" name="Picture 3"/>
+            <wp:cNvGraphicFramePr>
+              <a:graphicFrameLocks xmlns:a="http://schemas.openxmlformats.org/drawingml/2006/main" noChangeAspect="1"/>
+            </wp:cNvGraphicFramePr>
+            <a:graphic xmlns:a="http://schemas.openxmlformats.org/drawingml/2006/main">
+              <a:graphicData uri="http://schemas.openxmlformats.org/drawingml/2006/picture">
+                <pic:pic xmlns:pic="http://schemas.openxmlformats.org/drawingml/2006/picture">
+                  <pic:nvPicPr>
+                    <pic:cNvPr id="0" name="Picture 3"/>
+                    <pic:cNvPicPr>
+                      <a:picLocks noChangeAspect="1" noChangeArrowheads="1"/>
+                    </pic:cNvPicPr>
+                  </pic:nvPicPr>
+                  <pic:blipFill>
+                    <a:blip r:embed="rId9">
+                      <a:extLst>
+                        <a:ext uri="{28A0092B-C50C-407E-A947-70E740481C1C}">
+                          <a14:useLocalDpi xmlns:a14="http://schemas.microsoft.com/office/drawing/2010/main" val="0"/>
+                        </a:ext>
+                      </a:extLst>
+                    </a:blip>
+                    <a:srcRect/>
+                    <a:stretch>
+                      <a:fillRect/>
+                    </a:stretch>
+                  </pic:blipFill>
+                  <pic:spPr bwMode="auto">
+                    <a:xfrm>
+                      <a:off x="0" y="0"/>
+                      <a:ext cx="5423535" cy="3105785"/>
+                    </a:xfrm>
+                    <a:prstGeom prst="rect">
+                      <a:avLst/>
+                    </a:prstGeom>
+                    <a:noFill/>
+                    <a:ln>
+                      <a:noFill/>
+                    </a:ln>
+                  </pic:spPr>
+                </pic:pic>
+              </a:graphicData>
+            </a:graphic>
+          </wp:inline>
+        </w:drawing>
+      </w:r>
+    </w:p>
+    <w:p>
+      <w:pPr>
+        <w:jc w:val="center"/>
+        <w:rPr>
+          <w:rFonts w:ascii="Times New Roman" w:hAnsi="Times New Roman" w:cs="Times New Roman"/>
+          <w:sz w:val="26"/>
+          <w:szCs w:val="26"/>
+        </w:rPr>
+      </w:pPr>
+      <w:r>
+        <w:rPr>
+          <w:rFonts w:ascii="Times New Roman" w:hAnsi="Times New Roman" w:cs="Times New Roman"/>
+          <w:noProof/>
+          <w:sz w:val="26"/>
+          <w:szCs w:val="26"/>
+          <w:lang w:eastAsia="ja-JP"/>
+        </w:rPr>
+        <w:lastRenderedPageBreak/>
+        <w:drawing>
+          <wp:inline distT="0" distB="0" distL="0" distR="0" wp14:anchorId="18ABECEC" wp14:editId="352C790D">
+            <wp:extent cx="5399405" cy="1750060"/>
+            <wp:effectExtent l="0" t="0" r="0" b="2540"/>
+            <wp:docPr id="4" name="Picture 4"/>
+            <wp:cNvGraphicFramePr>
+              <a:graphicFrameLocks xmlns:a="http://schemas.openxmlformats.org/drawingml/2006/main" noChangeAspect="1"/>
+            </wp:cNvGraphicFramePr>
+            <a:graphic xmlns:a="http://schemas.openxmlformats.org/drawingml/2006/main">
+              <a:graphicData uri="http://schemas.openxmlformats.org/drawingml/2006/picture">
+                <pic:pic xmlns:pic="http://schemas.openxmlformats.org/drawingml/2006/picture">
+                  <pic:nvPicPr>
+                    <pic:cNvPr id="0" name="Picture 4"/>
+                    <pic:cNvPicPr>
+                      <a:picLocks noChangeAspect="1" noChangeArrowheads="1"/>
+                    </pic:cNvPicPr>
+                  </pic:nvPicPr>
+                  <pic:blipFill>
+                    <a:blip r:embed="rId10">
+                      <a:extLst>
+                        <a:ext uri="{28A0092B-C50C-407E-A947-70E740481C1C}">
+                          <a14:useLocalDpi xmlns:a14="http://schemas.microsoft.com/office/drawing/2010/main" val="0"/>
+                        </a:ext>
+                      </a:extLst>
+                    </a:blip>
+                    <a:srcRect/>
+                    <a:stretch>
+                      <a:fillRect/>
+                    </a:stretch>
+                  </pic:blipFill>
+                  <pic:spPr bwMode="auto">
+                    <a:xfrm>
+                      <a:off x="0" y="0"/>
+                      <a:ext cx="5399405" cy="1750060"/>
+                    </a:xfrm>
+                    <a:prstGeom prst="rect">
+                      <a:avLst/>
+                    </a:prstGeom>
+                    <a:noFill/>
+                    <a:ln>
+                      <a:noFill/>
+                    </a:ln>
+                  </pic:spPr>
+                </pic:pic>
+              </a:graphicData>
+            </a:graphic>
+          </wp:inline>
+        </w:drawing>
+      </w:r>
+    </w:p>
+    <w:p>
+      <w:pPr>
+        <w:ind w:firstLine="567"/>
+        <w:rPr>
+          <w:rFonts w:ascii="Times New Roman" w:hAnsi="Times New Roman" w:cs="Times New Roman"/>
+          <w:sz w:val="26"/>
+          <w:szCs w:val="26"/>
+        </w:rPr>
+      </w:pPr>
+      <w:r>
+        <w:rPr>
+          <w:rFonts w:ascii="Times New Roman" w:hAnsi="Times New Roman" w:cs="Times New Roman"/>
+          <w:sz w:val="26"/>
+          <w:szCs w:val="26"/>
+        </w:rPr>
+        <w:t xml:space="preserve">Trích chọn đặc trưng là quá trình biến đổi giọng nói thô thành đặc trưng của người nói. Mô hình người nói có được nhờ huấn luyện người dựa vào một phương pháp cụ thể. </w:t>
+      </w:r>
+      <w:r>
+        <w:rPr>
+          <w:rFonts w:ascii="Times New Roman" w:hAnsi="Times New Roman" w:cs="Times New Roman"/>
+          <w:sz w:val="26"/>
+          <w:szCs w:val="26"/>
+        </w:rPr>
+        <w:t xml:space="preserve">Mô số mô hình người nói phổ biến là: lượng tử hóa vectơ (vector quantization), hỗn hợp Gauss (GMM), SVM. </w:t>
+      </w:r>
+      <w:r>
+        <w:rPr>
+          <w:rFonts w:ascii="Times New Roman" w:hAnsi="Times New Roman" w:cs="Times New Roman"/>
+          <w:sz w:val="26"/>
+          <w:szCs w:val="26"/>
+        </w:rPr>
+        <w:t>So khớp mẫu là quá trinh so khớp tiếng nói đưa vào và cơ sở dữ liệu đã huấn luyện từ trước.</w:t>
+      </w:r>
+    </w:p>
+    <w:p>
+      <w:pPr>
+        <w:ind w:firstLine="567"/>
+        <w:rPr>
+          <w:rFonts w:ascii="Times New Roman" w:hAnsi="Times New Roman" w:cs="Times New Roman"/>
+          <w:sz w:val="26"/>
+          <w:szCs w:val="26"/>
+        </w:rPr>
+      </w:pPr>
+      <w:r>
+        <w:rPr>
+          <w:rFonts w:ascii="Times New Roman" w:hAnsi="Times New Roman" w:cs="Times New Roman"/>
+          <w:sz w:val="26"/>
+          <w:szCs w:val="26"/>
+        </w:rPr>
+        <w:t>Khó khăn cơ bản của nhận dạng tiếng nói đó là tiếng nói luôn biến thiên theo thời gian và có sự khác biệt lớn giữa tiếng nói của những người nói khác nhau, tốc độ nói, ngữ cảnh và môi trường âm học khác nhau</w:t>
+      </w:r>
+      <w:r>
+        <w:rPr>
+          <w:rFonts w:ascii="Times New Roman" w:hAnsi="Times New Roman" w:cs="Times New Roman"/>
+          <w:sz w:val="26"/>
+          <w:szCs w:val="26"/>
+        </w:rPr>
+        <w:t>, đặc biệt là nhiễu</w:t>
+      </w:r>
+      <w:r>
+        <w:rPr>
+          <w:rFonts w:ascii="Times New Roman" w:hAnsi="Times New Roman" w:cs="Times New Roman"/>
+          <w:sz w:val="26"/>
+          <w:szCs w:val="26"/>
+        </w:rPr>
+        <w:t xml:space="preserve">. Xác định những thông tin biến thiên nào của tiếng nói là có ích và những thông tin nào là không có ích đối với nhận dạng tiếng nói là rất quan trọng. Đây là một nhiệm vụ rất khó khăn mà ngay cả với các kỹ thuật xác suất thống kê </w:t>
+      </w:r>
+      <w:r>
+        <w:rPr>
+          <w:rFonts w:ascii="Times New Roman" w:hAnsi="Times New Roman" w:cs="Times New Roman"/>
+          <w:sz w:val="26"/>
+          <w:szCs w:val="26"/>
+        </w:rPr>
+        <w:t>mạnh</w:t>
+      </w:r>
+      <w:r>
+        <w:rPr>
+          <w:rFonts w:ascii="Times New Roman" w:hAnsi="Times New Roman" w:cs="Times New Roman"/>
+          <w:sz w:val="26"/>
+          <w:szCs w:val="26"/>
+        </w:rPr>
+        <w:t>.</w:t>
+      </w:r>
+    </w:p>
+    <w:p>
+      <w:pPr>
+        <w:ind w:firstLine="567"/>
+        <w:rPr>
+          <w:rFonts w:ascii="Times New Roman" w:hAnsi="Times New Roman" w:cs="Times New Roman"/>
+          <w:sz w:val="26"/>
+          <w:szCs w:val="26"/>
+        </w:rPr>
+      </w:pPr>
+      <w:r>
+        <w:rPr>
+          <w:rFonts w:ascii="Times New Roman" w:hAnsi="Times New Roman" w:cs="Times New Roman"/>
+          <w:sz w:val="26"/>
+          <w:szCs w:val="26"/>
+        </w:rPr>
+        <w:t xml:space="preserve">Các cách tiếp cận nhận dạng tiếng nói bằng thống kê bao gồm: sử dụng mô hình Markov ẩn, </w:t>
+      </w:r>
+      <w:r>
+        <w:rPr>
+          <w:rFonts w:ascii="Times New Roman" w:hAnsi="Times New Roman" w:cs="Times New Roman"/>
+          <w:sz w:val="26"/>
+          <w:szCs w:val="26"/>
+        </w:rPr>
+        <w:t xml:space="preserve">Dynamic time warping, </w:t>
+      </w:r>
+      <w:r>
+        <w:rPr>
+          <w:rFonts w:ascii="Times New Roman" w:hAnsi="Times New Roman" w:cs="Times New Roman"/>
+          <w:sz w:val="26"/>
+          <w:szCs w:val="26"/>
+        </w:rPr>
+        <w:t>mạng nơ-ron,</w:t>
+      </w:r>
+      <w:r>
+        <w:rPr>
+          <w:rFonts w:ascii="Times New Roman" w:hAnsi="Times New Roman" w:cs="Times New Roman"/>
+          <w:sz w:val="26"/>
+          <w:szCs w:val="26"/>
+        </w:rPr>
+        <w:t xml:space="preserve"> ... </w:t>
+      </w:r>
+      <w:r>
+        <w:rPr>
+          <w:rFonts w:ascii="Times New Roman" w:hAnsi="Times New Roman" w:cs="Times New Roman"/>
+          <w:sz w:val="26"/>
+          <w:szCs w:val="26"/>
+        </w:rPr>
+        <w:t xml:space="preserve">Trong phạm vi bài tập 1 với yêu cầu nhận dạng người nói, chúng em xin trình bày tập trung vào phương pháp </w:t>
+      </w:r>
+      <w:r>
+        <w:rPr>
+          <w:rFonts w:ascii="Times New Roman" w:hAnsi="Times New Roman" w:cs="Times New Roman"/>
+          <w:sz w:val="26"/>
+          <w:szCs w:val="26"/>
+        </w:rPr>
+        <w:t>Gaussian mixture model</w:t>
+      </w:r>
+      <w:r>
+        <w:rPr>
+          <w:rFonts w:ascii="Times New Roman" w:hAnsi="Times New Roman" w:cs="Times New Roman"/>
+          <w:sz w:val="26"/>
+          <w:szCs w:val="26"/>
+        </w:rPr>
+        <w:t xml:space="preserve"> (GMM).</w:t>
+      </w:r>
+    </w:p>
+    <w:p>
+      <w:pPr>
+        <w:ind w:firstLine="567"/>
         <w:rPr>
           <w:rFonts w:ascii="Times New Roman" w:hAnsi="Times New Roman" w:cs="Times New Roman"/>
           <w:sz w:val="26"/>
@@ -753,19 +1338,379 @@
           <w:sz w:val="26"/>
           <w:szCs w:val="26"/>
         </w:rPr>
-        <w:t>Hàm Gauss</w:t>
+        <w:t>Trích chọn đặc trưng</w:t>
       </w:r>
     </w:p>
     <w:p>
       <w:pPr>
         <w:pStyle w:val="ListParagraph"/>
-        <w:ind w:left="993"/>
-        <w:rPr>
-          <w:rFonts w:ascii="Times New Roman" w:hAnsi="Times New Roman" w:cs="Times New Roman"/>
-          <w:sz w:val="26"/>
-          <w:szCs w:val="26"/>
-        </w:rPr>
-      </w:pPr>
+        <w:ind w:left="993" w:firstLine="447"/>
+        <w:rPr>
+          <w:rFonts w:ascii="Times New Roman" w:hAnsi="Times New Roman" w:cs="Times New Roman"/>
+          <w:sz w:val="26"/>
+          <w:szCs w:val="26"/>
+        </w:rPr>
+      </w:pPr>
+      <w:r>
+        <w:rPr>
+          <w:rFonts w:ascii="Times New Roman" w:hAnsi="Times New Roman" w:cs="Times New Roman"/>
+          <w:sz w:val="26"/>
+          <w:szCs w:val="26"/>
+        </w:rPr>
+        <w:t>Các đặc trưng mang thông tin về tiếng nói là các tần số formant, tần số âm cơ bản và năng lượng.</w:t>
+      </w:r>
+    </w:p>
+    <w:p>
+      <w:pPr>
+        <w:pStyle w:val="ListParagraph"/>
+        <w:ind w:left="993" w:firstLine="447"/>
+        <w:rPr>
+          <w:rFonts w:ascii="Times New Roman" w:hAnsi="Times New Roman" w:cs="Times New Roman"/>
+          <w:sz w:val="26"/>
+          <w:szCs w:val="26"/>
+        </w:rPr>
+      </w:pPr>
+      <w:r>
+        <w:rPr>
+          <w:rFonts w:ascii="Times New Roman" w:hAnsi="Times New Roman" w:cs="Times New Roman"/>
+          <w:sz w:val="26"/>
+          <w:szCs w:val="26"/>
+        </w:rPr>
+        <w:t>Các đặc trưng mang thông tin về đường bao phổ:</w:t>
+      </w:r>
+    </w:p>
+    <w:p>
+      <w:pPr>
+        <w:pStyle w:val="ListParagraph"/>
+        <w:numPr>
+          <w:ilvl w:val="0"/>
+          <w:numId w:val="35"/>
+        </w:numPr>
+        <w:rPr>
+          <w:rFonts w:ascii="Times New Roman" w:hAnsi="Times New Roman" w:cs="Times New Roman"/>
+          <w:sz w:val="26"/>
+          <w:szCs w:val="26"/>
+        </w:rPr>
+      </w:pPr>
+      <w:r>
+        <w:rPr>
+          <w:rFonts w:ascii="Times New Roman" w:hAnsi="Times New Roman" w:cs="Times New Roman"/>
+          <w:sz w:val="26"/>
+          <w:szCs w:val="26"/>
+        </w:rPr>
+        <w:t>Hệ số dự đoán tuyến tính (LPC).</w:t>
+      </w:r>
+    </w:p>
+    <w:p>
+      <w:pPr>
+        <w:pStyle w:val="ListParagraph"/>
+        <w:numPr>
+          <w:ilvl w:val="0"/>
+          <w:numId w:val="35"/>
+        </w:numPr>
+        <w:rPr>
+          <w:rFonts w:ascii="Times New Roman" w:hAnsi="Times New Roman" w:cs="Times New Roman"/>
+          <w:sz w:val="26"/>
+          <w:szCs w:val="26"/>
+        </w:rPr>
+      </w:pPr>
+      <w:r>
+        <w:rPr>
+          <w:rFonts w:ascii="Times New Roman" w:hAnsi="Times New Roman" w:cs="Times New Roman"/>
+          <w:sz w:val="26"/>
+          <w:szCs w:val="26"/>
+        </w:rPr>
+        <w:t>Các hệ số cepstrum.</w:t>
+      </w:r>
+    </w:p>
+    <w:p>
+      <w:pPr>
+        <w:pStyle w:val="ListParagraph"/>
+        <w:numPr>
+          <w:ilvl w:val="0"/>
+          <w:numId w:val="35"/>
+        </w:numPr>
+        <w:rPr>
+          <w:rFonts w:ascii="Times New Roman" w:hAnsi="Times New Roman" w:cs="Times New Roman"/>
+          <w:sz w:val="26"/>
+          <w:szCs w:val="26"/>
+        </w:rPr>
+      </w:pPr>
+      <w:r>
+        <w:rPr>
+          <w:rFonts w:ascii="Times New Roman" w:hAnsi="Times New Roman" w:cs="Times New Roman"/>
+          <w:sz w:val="26"/>
+          <w:szCs w:val="26"/>
+        </w:rPr>
+        <w:t>Các hệ số cepstrum</w:t>
+      </w:r>
+      <w:r>
+        <w:rPr>
+          <w:rFonts w:ascii="Times New Roman" w:hAnsi="Times New Roman" w:cs="Times New Roman"/>
+          <w:sz w:val="26"/>
+          <w:szCs w:val="26"/>
+        </w:rPr>
+        <w:t xml:space="preserve"> dự đoán tuyến tính (LPCC).</w:t>
+      </w:r>
+    </w:p>
+    <w:p>
+      <w:pPr>
+        <w:pStyle w:val="ListParagraph"/>
+        <w:numPr>
+          <w:ilvl w:val="0"/>
+          <w:numId w:val="35"/>
+        </w:numPr>
+        <w:rPr>
+          <w:rFonts w:ascii="Times New Roman" w:hAnsi="Times New Roman" w:cs="Times New Roman"/>
+          <w:sz w:val="26"/>
+          <w:szCs w:val="26"/>
+        </w:rPr>
+      </w:pPr>
+      <w:r>
+        <w:rPr>
+          <w:rFonts w:ascii="Times New Roman" w:hAnsi="Times New Roman" w:cs="Times New Roman"/>
+          <w:sz w:val="26"/>
+          <w:szCs w:val="26"/>
+        </w:rPr>
+        <w:t>Các hệ số cepstrum</w:t>
+      </w:r>
+      <w:r>
+        <w:rPr>
+          <w:rFonts w:ascii="Times New Roman" w:hAnsi="Times New Roman" w:cs="Times New Roman"/>
+          <w:sz w:val="26"/>
+          <w:szCs w:val="26"/>
+        </w:rPr>
+        <w:t xml:space="preserve"> tần số mel (MFCC).</w:t>
+      </w:r>
+    </w:p>
+    <w:p>
+      <w:pPr>
+        <w:pStyle w:val="ListParagraph"/>
+        <w:ind w:left="993" w:firstLine="447"/>
+        <w:rPr>
+          <w:rFonts w:ascii="Times New Roman" w:hAnsi="Times New Roman" w:cs="Times New Roman"/>
+          <w:sz w:val="26"/>
+          <w:szCs w:val="26"/>
+        </w:rPr>
+      </w:pPr>
+      <w:r>
+        <w:rPr>
+          <w:rFonts w:ascii="Times New Roman" w:hAnsi="Times New Roman" w:cs="Times New Roman"/>
+          <w:sz w:val="26"/>
+          <w:szCs w:val="26"/>
+        </w:rPr>
+        <w:t>Trích chọn đặc trưng trong xử lý ngôn ngữ nói là biến đổi từ giọng nói thô</w:t>
+      </w:r>
+      <w:r>
+        <w:rPr>
+          <w:rFonts w:ascii="Times New Roman" w:hAnsi="Times New Roman" w:cs="Times New Roman"/>
+          <w:sz w:val="26"/>
+          <w:szCs w:val="26"/>
+        </w:rPr>
+        <w:t xml:space="preserve"> </w:t>
+      </w:r>
+      <w:r>
+        <w:rPr>
+          <w:rFonts w:ascii="Times New Roman" w:hAnsi="Times New Roman" w:cs="Times New Roman"/>
+          <w:sz w:val="26"/>
+          <w:szCs w:val="26"/>
+        </w:rPr>
+        <w:t>thành những đặc trưng của người nói. Đặc trưng được sử dụng trong bài</w:t>
+      </w:r>
+      <w:r>
+        <w:rPr>
+          <w:rFonts w:ascii="Times New Roman" w:hAnsi="Times New Roman" w:cs="Times New Roman"/>
+          <w:sz w:val="26"/>
+          <w:szCs w:val="26"/>
+        </w:rPr>
+        <w:t xml:space="preserve"> </w:t>
+      </w:r>
+      <w:r>
+        <w:rPr>
+          <w:rFonts w:ascii="Times New Roman" w:hAnsi="Times New Roman" w:cs="Times New Roman"/>
+          <w:sz w:val="26"/>
+          <w:szCs w:val="26"/>
+        </w:rPr>
+        <w:t>này là đặc trưng MFCC (Mel Frequency Cepstral Coefficients), đặc trưng</w:t>
+      </w:r>
+      <w:r>
+        <w:rPr>
+          <w:rFonts w:ascii="Times New Roman" w:hAnsi="Times New Roman" w:cs="Times New Roman"/>
+          <w:sz w:val="26"/>
+          <w:szCs w:val="26"/>
+        </w:rPr>
+        <w:t xml:space="preserve"> </w:t>
+      </w:r>
+      <w:r>
+        <w:rPr>
+          <w:rFonts w:ascii="Times New Roman" w:hAnsi="Times New Roman" w:cs="Times New Roman"/>
+          <w:sz w:val="26"/>
+          <w:szCs w:val="26"/>
+        </w:rPr>
+        <w:t>MFCC thể hiện hình thái của cuống họng, … khi ta nói.</w:t>
+      </w:r>
+    </w:p>
+    <w:p>
+      <w:pPr>
+        <w:pStyle w:val="ListParagraph"/>
+        <w:ind w:left="993" w:firstLine="447"/>
+        <w:rPr>
+          <w:rFonts w:ascii="Times New Roman" w:hAnsi="Times New Roman" w:cs="Times New Roman"/>
+          <w:sz w:val="26"/>
+          <w:szCs w:val="26"/>
+        </w:rPr>
+      </w:pPr>
+      <w:r>
+        <w:rPr>
+          <w:rFonts w:ascii="Times New Roman" w:hAnsi="Times New Roman" w:cs="Times New Roman"/>
+          <w:sz w:val="26"/>
+          <w:szCs w:val="26"/>
+        </w:rPr>
+        <w:t>Các bước trính chọn đặc trưng MFCC:</w:t>
+      </w:r>
+    </w:p>
+    <w:p>
+      <w:pPr>
+        <w:pStyle w:val="ListParagraph"/>
+        <w:numPr>
+          <w:ilvl w:val="0"/>
+          <w:numId w:val="35"/>
+        </w:numPr>
+        <w:rPr>
+          <w:rFonts w:ascii="Times New Roman" w:hAnsi="Times New Roman" w:cs="Times New Roman"/>
+          <w:sz w:val="26"/>
+          <w:szCs w:val="26"/>
+        </w:rPr>
+      </w:pPr>
+      <w:r>
+        <w:rPr>
+          <w:rFonts w:ascii="Times New Roman" w:hAnsi="Times New Roman" w:cs="Times New Roman"/>
+          <w:sz w:val="26"/>
+          <w:szCs w:val="26"/>
+        </w:rPr>
+        <w:t>Phân khung (Frame blocking)</w:t>
+      </w:r>
+    </w:p>
+    <w:p>
+      <w:pPr>
+        <w:pStyle w:val="ListParagraph"/>
+        <w:numPr>
+          <w:ilvl w:val="0"/>
+          <w:numId w:val="35"/>
+        </w:numPr>
+        <w:rPr>
+          <w:rFonts w:ascii="Times New Roman" w:hAnsi="Times New Roman" w:cs="Times New Roman"/>
+          <w:sz w:val="26"/>
+          <w:szCs w:val="26"/>
+        </w:rPr>
+      </w:pPr>
+      <w:r>
+        <w:rPr>
+          <w:rFonts w:ascii="Times New Roman" w:hAnsi="Times New Roman" w:cs="Times New Roman"/>
+          <w:sz w:val="26"/>
+          <w:szCs w:val="26"/>
+        </w:rPr>
+        <w:t>Lấy cửa sổ (Windowing)</w:t>
+      </w:r>
+    </w:p>
+    <w:p>
+      <w:pPr>
+        <w:pStyle w:val="ListParagraph"/>
+        <w:numPr>
+          <w:ilvl w:val="0"/>
+          <w:numId w:val="35"/>
+        </w:numPr>
+        <w:rPr>
+          <w:rFonts w:ascii="Times New Roman" w:hAnsi="Times New Roman" w:cs="Times New Roman"/>
+          <w:sz w:val="26"/>
+          <w:szCs w:val="26"/>
+        </w:rPr>
+      </w:pPr>
+      <w:r>
+        <w:rPr>
+          <w:rFonts w:ascii="Times New Roman" w:hAnsi="Times New Roman" w:cs="Times New Roman"/>
+          <w:sz w:val="26"/>
+          <w:szCs w:val="26"/>
+        </w:rPr>
+        <w:t>Biến đổi FFT (Fast Fourier Transform)</w:t>
+      </w:r>
+    </w:p>
+    <w:p>
+      <w:pPr>
+        <w:pStyle w:val="ListParagraph"/>
+        <w:numPr>
+          <w:ilvl w:val="0"/>
+          <w:numId w:val="35"/>
+        </w:numPr>
+        <w:rPr>
+          <w:rFonts w:ascii="Times New Roman" w:hAnsi="Times New Roman" w:cs="Times New Roman"/>
+          <w:sz w:val="26"/>
+          <w:szCs w:val="26"/>
+        </w:rPr>
+      </w:pPr>
+      <w:r>
+        <w:rPr>
+          <w:rFonts w:ascii="Times New Roman" w:hAnsi="Times New Roman" w:cs="Times New Roman"/>
+          <w:sz w:val="26"/>
+          <w:szCs w:val="26"/>
+        </w:rPr>
+        <w:lastRenderedPageBreak/>
+        <w:t>Biến đổi sang thang đo mel (Mel-frequency wrapping)</w:t>
+      </w:r>
+    </w:p>
+    <w:p>
+      <w:pPr>
+        <w:pStyle w:val="ListParagraph"/>
+        <w:numPr>
+          <w:ilvl w:val="0"/>
+          <w:numId w:val="35"/>
+        </w:numPr>
+        <w:rPr>
+          <w:rFonts w:ascii="Times New Roman" w:hAnsi="Times New Roman" w:cs="Times New Roman"/>
+          <w:sz w:val="26"/>
+          <w:szCs w:val="26"/>
+        </w:rPr>
+      </w:pPr>
+      <w:r>
+        <w:rPr>
+          <w:rFonts w:ascii="Times New Roman" w:hAnsi="Times New Roman" w:cs="Times New Roman"/>
+          <w:sz w:val="26"/>
+          <w:szCs w:val="26"/>
+        </w:rPr>
+        <w:t xml:space="preserve">Hệ số </w:t>
+      </w:r>
+      <w:r>
+        <w:rPr>
+          <w:rFonts w:ascii="Times New Roman" w:hAnsi="Times New Roman" w:cs="Times New Roman"/>
+          <w:sz w:val="26"/>
+          <w:szCs w:val="26"/>
+        </w:rPr>
+        <w:t xml:space="preserve">cepstrum </w:t>
+      </w:r>
+      <w:r>
+        <w:rPr>
+          <w:rFonts w:ascii="Times New Roman" w:hAnsi="Times New Roman" w:cs="Times New Roman"/>
+          <w:sz w:val="26"/>
+          <w:szCs w:val="26"/>
+        </w:rPr>
+        <w:t>(</w:t>
+      </w:r>
+      <w:r>
+        <w:rPr>
+          <w:rFonts w:ascii="Times New Roman" w:hAnsi="Times New Roman" w:cs="Times New Roman"/>
+          <w:sz w:val="26"/>
+          <w:szCs w:val="26"/>
+        </w:rPr>
+        <w:t>cepstral coefficients</w:t>
+      </w:r>
+      <w:r>
+        <w:rPr>
+          <w:rFonts w:ascii="Times New Roman" w:hAnsi="Times New Roman" w:cs="Times New Roman"/>
+          <w:sz w:val="26"/>
+          <w:szCs w:val="26"/>
+        </w:rPr>
+        <w:t>)</w:t>
+      </w:r>
     </w:p>
     <w:p>
       <w:pPr>
@@ -787,19 +1732,382 @@
           <w:sz w:val="26"/>
           <w:szCs w:val="26"/>
         </w:rPr>
-        <w:t>Định lý Bayes</w:t>
+        <w:t>Hàm Gauss</w:t>
       </w:r>
     </w:p>
     <w:p>
       <w:pPr>
         <w:pStyle w:val="ListParagraph"/>
-        <w:ind w:left="993"/>
-        <w:rPr>
-          <w:rFonts w:ascii="Times New Roman" w:hAnsi="Times New Roman" w:cs="Times New Roman"/>
-          <w:sz w:val="26"/>
-          <w:szCs w:val="26"/>
-        </w:rPr>
-      </w:pPr>
+        <w:ind w:left="993" w:firstLine="447"/>
+        <w:rPr>
+          <w:rFonts w:ascii="Times New Roman" w:eastAsiaTheme="minorEastAsia" w:hAnsi="Times New Roman" w:cs="Times New Roman"/>
+          <w:sz w:val="26"/>
+          <w:szCs w:val="26"/>
+        </w:rPr>
+      </w:pPr>
+      <w:r>
+        <w:rPr>
+          <w:rFonts w:ascii="Times New Roman" w:hAnsi="Times New Roman" w:cs="Times New Roman"/>
+          <w:sz w:val="26"/>
+          <w:szCs w:val="26"/>
+        </w:rPr>
+        <w:t xml:space="preserve">Hàm Gauss là một hàm có dạng: </w:t>
+      </w:r>
+      <m:oMath>
+        <m:r>
+          <w:rPr>
+            <w:rFonts w:ascii="Cambria Math" w:hAnsi="Cambria Math" w:cs="Times New Roman"/>
+            <w:sz w:val="26"/>
+            <w:szCs w:val="26"/>
+          </w:rPr>
+          <m:t>f</m:t>
+        </m:r>
+        <m:d>
+          <m:dPr>
+            <m:ctrlPr>
+              <w:rPr>
+                <w:rFonts w:ascii="Cambria Math" w:hAnsi="Cambria Math" w:cs="Times New Roman"/>
+                <w:i/>
+                <w:sz w:val="26"/>
+                <w:szCs w:val="26"/>
+              </w:rPr>
+            </m:ctrlPr>
+          </m:dPr>
+          <m:e>
+            <m:r>
+              <w:rPr>
+                <w:rFonts w:ascii="Cambria Math" w:hAnsi="Cambria Math" w:cs="Times New Roman"/>
+                <w:sz w:val="26"/>
+                <w:szCs w:val="26"/>
+              </w:rPr>
+              <m:t>x</m:t>
+            </m:r>
+          </m:e>
+        </m:d>
+        <m:r>
+          <w:rPr>
+            <w:rFonts w:ascii="Cambria Math" w:hAnsi="Cambria Math" w:cs="Times New Roman"/>
+            <w:sz w:val="26"/>
+            <w:szCs w:val="26"/>
+          </w:rPr>
+          <m:t>=</m:t>
+        </m:r>
+        <m:r>
+          <w:rPr>
+            <w:rFonts w:ascii="Cambria Math" w:hAnsi="Cambria Math" w:cs="Times New Roman"/>
+            <w:sz w:val="26"/>
+            <w:szCs w:val="26"/>
+          </w:rPr>
+          <m:t>a</m:t>
+        </m:r>
+        <m:sSup>
+          <m:sSupPr>
+            <m:ctrlPr>
+              <w:rPr>
+                <w:rFonts w:ascii="Cambria Math" w:hAnsi="Cambria Math" w:cs="Times New Roman"/>
+                <w:i/>
+                <w:sz w:val="26"/>
+                <w:szCs w:val="26"/>
+              </w:rPr>
+            </m:ctrlPr>
+          </m:sSupPr>
+          <m:e>
+            <m:r>
+              <w:rPr>
+                <w:rFonts w:ascii="Cambria Math" w:hAnsi="Cambria Math" w:cs="Times New Roman"/>
+                <w:sz w:val="26"/>
+                <w:szCs w:val="26"/>
+              </w:rPr>
+              <m:t>e</m:t>
+            </m:r>
+          </m:e>
+          <m:sup>
+            <m:r>
+              <w:rPr>
+                <w:rFonts w:ascii="Cambria Math" w:hAnsi="Cambria Math" w:cs="Times New Roman"/>
+                <w:sz w:val="26"/>
+                <w:szCs w:val="26"/>
+              </w:rPr>
+              <m:t>-</m:t>
+            </m:r>
+            <m:f>
+              <m:fPr>
+                <m:ctrlPr>
+                  <w:rPr>
+                    <w:rFonts w:ascii="Cambria Math" w:hAnsi="Cambria Math" w:cs="Times New Roman"/>
+                    <w:i/>
+                    <w:sz w:val="26"/>
+                    <w:szCs w:val="26"/>
+                  </w:rPr>
+                </m:ctrlPr>
+              </m:fPr>
+              <m:num>
+                <m:sSup>
+                  <m:sSupPr>
+                    <m:ctrlPr>
+                      <w:rPr>
+                        <w:rFonts w:ascii="Cambria Math" w:hAnsi="Cambria Math" w:cs="Times New Roman"/>
+                        <w:i/>
+                        <w:sz w:val="26"/>
+                        <w:szCs w:val="26"/>
+                      </w:rPr>
+                    </m:ctrlPr>
+                  </m:sSupPr>
+                  <m:e>
+                    <m:d>
+                      <m:dPr>
+                        <m:ctrlPr>
+                          <w:rPr>
+                            <w:rFonts w:ascii="Cambria Math" w:hAnsi="Cambria Math" w:cs="Times New Roman"/>
+                            <w:i/>
+                            <w:sz w:val="26"/>
+                            <w:szCs w:val="26"/>
+                          </w:rPr>
+                        </m:ctrlPr>
+                      </m:dPr>
+                      <m:e>
+                        <m:r>
+                          <w:rPr>
+                            <w:rFonts w:ascii="Cambria Math" w:hAnsi="Cambria Math" w:cs="Times New Roman"/>
+                            <w:sz w:val="26"/>
+                            <w:szCs w:val="26"/>
+                          </w:rPr>
+                          <m:t>x-b</m:t>
+                        </m:r>
+                      </m:e>
+                    </m:d>
+                  </m:e>
+                  <m:sup>
+                    <m:r>
+                      <w:rPr>
+                        <w:rFonts w:ascii="Cambria Math" w:hAnsi="Cambria Math" w:cs="Times New Roman"/>
+                        <w:sz w:val="26"/>
+                        <w:szCs w:val="26"/>
+                      </w:rPr>
+                      <m:t>2</m:t>
+                    </m:r>
+                  </m:sup>
+                </m:sSup>
+              </m:num>
+              <m:den>
+                <m:r>
+                  <w:rPr>
+                    <w:rFonts w:ascii="Cambria Math" w:hAnsi="Cambria Math" w:cs="Times New Roman"/>
+                    <w:sz w:val="26"/>
+                    <w:szCs w:val="26"/>
+                  </w:rPr>
+                  <m:t>2</m:t>
+                </m:r>
+                <m:sSup>
+                  <m:sSupPr>
+                    <m:ctrlPr>
+                      <w:rPr>
+                        <w:rFonts w:ascii="Cambria Math" w:hAnsi="Cambria Math" w:cs="Times New Roman"/>
+                        <w:i/>
+                        <w:sz w:val="26"/>
+                        <w:szCs w:val="26"/>
+                      </w:rPr>
+                    </m:ctrlPr>
+                  </m:sSupPr>
+                  <m:e>
+                    <m:r>
+                      <w:rPr>
+                        <w:rFonts w:ascii="Cambria Math" w:hAnsi="Cambria Math" w:cs="Times New Roman"/>
+                        <w:sz w:val="26"/>
+                        <w:szCs w:val="26"/>
+                      </w:rPr>
+                      <m:t>c</m:t>
+                    </m:r>
+                  </m:e>
+                  <m:sup>
+                    <m:r>
+                      <w:rPr>
+                        <w:rFonts w:ascii="Cambria Math" w:hAnsi="Cambria Math" w:cs="Times New Roman"/>
+                        <w:sz w:val="26"/>
+                        <w:szCs w:val="26"/>
+                      </w:rPr>
+                      <m:t>2</m:t>
+                    </m:r>
+                  </m:sup>
+                </m:sSup>
+              </m:den>
+            </m:f>
+          </m:sup>
+        </m:sSup>
+        <m:r>
+          <w:rPr>
+            <w:rFonts w:ascii="Cambria Math" w:hAnsi="Cambria Math" w:cs="Times New Roman"/>
+            <w:sz w:val="26"/>
+            <w:szCs w:val="26"/>
+          </w:rPr>
+          <m:t>+d</m:t>
+        </m:r>
+      </m:oMath>
+      <w:r>
+        <w:rPr>
+          <w:rFonts w:ascii="Times New Roman" w:eastAsiaTheme="minorEastAsia" w:hAnsi="Times New Roman" w:cs="Times New Roman"/>
+          <w:sz w:val="26"/>
+          <w:szCs w:val="26"/>
+        </w:rPr>
+        <w:t xml:space="preserve"> </w:t>
+      </w:r>
+      <w:r>
+        <w:rPr>
+          <w:rFonts w:ascii="Times New Roman" w:eastAsiaTheme="minorEastAsia" w:hAnsi="Times New Roman" w:cs="Times New Roman"/>
+          <w:sz w:val="26"/>
+          <w:szCs w:val="26"/>
+        </w:rPr>
+        <w:t>với các hằng số thự</w:t>
+      </w:r>
+      <w:r>
+        <w:rPr>
+          <w:rFonts w:ascii="Times New Roman" w:eastAsiaTheme="minorEastAsia" w:hAnsi="Times New Roman" w:cs="Times New Roman"/>
+          <w:sz w:val="26"/>
+          <w:szCs w:val="26"/>
+        </w:rPr>
+        <w:t xml:space="preserve">c </w:t>
+      </w:r>
+      <w:r>
+        <w:rPr>
+          <w:rFonts w:ascii="Times New Roman" w:eastAsiaTheme="minorEastAsia" w:hAnsi="Times New Roman" w:cs="Times New Roman"/>
+          <w:i/>
+          <w:sz w:val="26"/>
+          <w:szCs w:val="26"/>
+        </w:rPr>
+        <w:t>a, b, c, d</w:t>
+      </w:r>
+      <w:r>
+        <w:rPr>
+          <w:rFonts w:ascii="Times New Roman" w:eastAsiaTheme="minorEastAsia" w:hAnsi="Times New Roman" w:cs="Times New Roman"/>
+          <w:sz w:val="26"/>
+          <w:szCs w:val="26"/>
+        </w:rPr>
+        <w:t xml:space="preserve"> bất kỳ</w:t>
+      </w:r>
+      <w:r>
+        <w:rPr>
+          <w:rFonts w:ascii="Times New Roman" w:eastAsiaTheme="minorEastAsia" w:hAnsi="Times New Roman" w:cs="Times New Roman"/>
+          <w:sz w:val="26"/>
+          <w:szCs w:val="26"/>
+        </w:rPr>
+        <w:t xml:space="preserve"> và </w:t>
+      </w:r>
+      <w:r>
+        <w:rPr>
+          <w:rFonts w:ascii="Times New Roman" w:eastAsiaTheme="minorEastAsia" w:hAnsi="Times New Roman" w:cs="Times New Roman"/>
+          <w:i/>
+          <w:sz w:val="26"/>
+          <w:szCs w:val="26"/>
+        </w:rPr>
+        <w:t>e</w:t>
+      </w:r>
+      <w:r>
+        <w:rPr>
+          <w:rFonts w:ascii="Times New Roman" w:eastAsiaTheme="minorEastAsia" w:hAnsi="Times New Roman" w:cs="Times New Roman"/>
+          <w:sz w:val="26"/>
+          <w:szCs w:val="26"/>
+        </w:rPr>
+        <w:t xml:space="preserve"> ≈ 2.718281828 (</w:t>
+      </w:r>
+      <w:r>
+        <w:rPr>
+          <w:rFonts w:ascii="Times New Roman" w:eastAsiaTheme="minorEastAsia" w:hAnsi="Times New Roman" w:cs="Times New Roman"/>
+          <w:sz w:val="26"/>
+          <w:szCs w:val="26"/>
+        </w:rPr>
+        <w:t>s</w:t>
+      </w:r>
+      <w:r>
+        <w:rPr>
+          <w:rFonts w:ascii="Times New Roman" w:eastAsiaTheme="minorEastAsia" w:hAnsi="Times New Roman" w:cs="Times New Roman"/>
+          <w:sz w:val="26"/>
+          <w:szCs w:val="26"/>
+        </w:rPr>
+        <w:t>ố Euler).</w:t>
+      </w:r>
+    </w:p>
+    <w:p>
+      <w:pPr>
+        <w:pStyle w:val="ListParagraph"/>
+        <w:ind w:left="993" w:firstLine="447"/>
+        <w:rPr>
+          <w:rFonts w:ascii="Times New Roman" w:hAnsi="Times New Roman" w:cs="Times New Roman"/>
+          <w:sz w:val="26"/>
+          <w:szCs w:val="26"/>
+        </w:rPr>
+      </w:pPr>
+      <w:r>
+        <w:rPr>
+          <w:rFonts w:ascii="Times New Roman" w:hAnsi="Times New Roman" w:cs="Times New Roman"/>
+          <w:sz w:val="26"/>
+          <w:szCs w:val="26"/>
+        </w:rPr>
+        <w:t>Biểu đồ của một hàm Gauss là một đường cong đối xứng đặc trưng "hình quả chuông". Đường cong này rớt xuống rất nhanh khi tiến tới cộng/trừ vô cùng. Tham số a là chiều cao tối đa đường cong, b là vị trí tâm của đỉnh và c quyết định chiều rộng của "chuông".</w:t>
+      </w:r>
+    </w:p>
+    <w:p>
+      <w:pPr>
+        <w:jc w:val="center"/>
+        <w:rPr>
+          <w:rFonts w:ascii="Times New Roman" w:hAnsi="Times New Roman" w:cs="Times New Roman"/>
+          <w:sz w:val="26"/>
+          <w:szCs w:val="26"/>
+        </w:rPr>
+      </w:pPr>
+      <w:r>
+        <w:rPr>
+          <w:noProof/>
+          <w:lang w:eastAsia="ja-JP"/>
+        </w:rPr>
+        <w:drawing>
+          <wp:inline distT="0" distB="0" distL="0" distR="0" wp14:anchorId="204B6BB5" wp14:editId="29BAF96E">
+            <wp:extent cx="5364715" cy="3428450"/>
+            <wp:effectExtent l="0" t="0" r="7620" b="635"/>
+            <wp:docPr id="5" name="Picture 5" descr="File:Normal Distribution PDF.svg"/>
+            <wp:cNvGraphicFramePr>
+              <a:graphicFrameLocks xmlns:a="http://schemas.openxmlformats.org/drawingml/2006/main" noChangeAspect="1"/>
+            </wp:cNvGraphicFramePr>
+            <a:graphic xmlns:a="http://schemas.openxmlformats.org/drawingml/2006/main">
+              <a:graphicData uri="http://schemas.openxmlformats.org/drawingml/2006/picture">
+                <pic:pic xmlns:pic="http://schemas.openxmlformats.org/drawingml/2006/picture">
+                  <pic:nvPicPr>
+                    <pic:cNvPr id="0" name="Picture 5" descr="File:Normal Distribution PDF.svg"/>
+                    <pic:cNvPicPr>
+                      <a:picLocks noChangeAspect="1" noChangeArrowheads="1"/>
+                    </pic:cNvPicPr>
+                  </pic:nvPicPr>
+                  <pic:blipFill>
+                    <a:blip r:embed="rId11">
+                      <a:extLst>
+                        <a:ext uri="{28A0092B-C50C-407E-A947-70E740481C1C}">
+                          <a14:useLocalDpi xmlns:a14="http://schemas.microsoft.com/office/drawing/2010/main" val="0"/>
+                        </a:ext>
+                      </a:extLst>
+                    </a:blip>
+                    <a:srcRect/>
+                    <a:stretch>
+                      <a:fillRect/>
+                    </a:stretch>
+                  </pic:blipFill>
+                  <pic:spPr bwMode="auto">
+                    <a:xfrm>
+                      <a:off x="0" y="0"/>
+                      <a:ext cx="5370640" cy="3432237"/>
+                    </a:xfrm>
+                    <a:prstGeom prst="rect">
+                      <a:avLst/>
+                    </a:prstGeom>
+                    <a:noFill/>
+                    <a:ln>
+                      <a:noFill/>
+                    </a:ln>
+                  </pic:spPr>
+                </pic:pic>
+              </a:graphicData>
+            </a:graphic>
+          </wp:inline>
+        </w:drawing>
+      </w:r>
     </w:p>
     <w:p>
       <w:pPr>
@@ -827,7 +2135,878 @@
     <w:p>
       <w:pPr>
         <w:pStyle w:val="ListParagraph"/>
+        <w:ind w:left="993" w:firstLine="447"/>
+        <w:rPr>
+          <w:rFonts w:ascii="Times New Roman" w:eastAsiaTheme="minorEastAsia" w:hAnsi="Times New Roman" w:cs="Times New Roman"/>
+          <w:sz w:val="26"/>
+          <w:szCs w:val="26"/>
+        </w:rPr>
+      </w:pPr>
+      <w:r>
+        <w:rPr>
+          <w:rFonts w:ascii="Times New Roman" w:eastAsiaTheme="minorEastAsia" w:hAnsi="Times New Roman" w:cs="Times New Roman"/>
+          <w:sz w:val="26"/>
+          <w:szCs w:val="26"/>
+        </w:rPr>
+        <w:t>Mô hình hỗn hợp Gauss (GMM) là một dạng mô hình thống kê được xây dựng từ việc huấn luyện các tham số thông qua dữ liệu học.</w:t>
+      </w:r>
+    </w:p>
+    <w:p>
+      <w:pPr>
+        <w:pStyle w:val="ListParagraph"/>
+        <w:ind w:left="993" w:firstLine="447"/>
+        <w:rPr>
+          <w:rFonts w:ascii="Times New Roman" w:hAnsi="Times New Roman" w:cs="Times New Roman"/>
+          <w:sz w:val="26"/>
+          <w:szCs w:val="26"/>
+        </w:rPr>
+      </w:pPr>
+      <w:r>
+        <w:rPr>
+          <w:rFonts w:ascii="Times New Roman" w:eastAsiaTheme="minorEastAsia" w:hAnsi="Times New Roman" w:cs="Times New Roman"/>
+          <w:sz w:val="26"/>
+          <w:szCs w:val="26"/>
+        </w:rPr>
+        <w:t>Về cơ bản, mô hình GMM xấp xỉ một hàm mật độ xác suất bằng hợp các hàm mật độ Gauss.</w:t>
+      </w:r>
+    </w:p>
+    <w:p>
+      <w:pPr>
+        <w:pStyle w:val="ListParagraph"/>
+        <w:ind w:left="993" w:firstLine="447"/>
+        <w:rPr>
+          <w:rFonts w:ascii="Times New Roman" w:hAnsi="Times New Roman" w:cs="Times New Roman"/>
+          <w:sz w:val="26"/>
+          <w:szCs w:val="26"/>
+        </w:rPr>
+      </w:pPr>
+      <w:r>
+        <w:rPr>
+          <w:rFonts w:ascii="Times New Roman" w:hAnsi="Times New Roman" w:cs="Times New Roman"/>
+          <w:sz w:val="26"/>
+          <w:szCs w:val="26"/>
+        </w:rPr>
+        <w:t>Phân phối chuẩn, còn gọi là phân phối Gauss, là một phân phối xác suất cực kì quan trọng trong nhiều lĩnh vực. Nó là họ phân phối có dạng tổng quát giống nhau, chỉ khác tham số vị trí (giá trị trung bình μ) và tỉ lệ (phương sai σ</w:t>
+      </w:r>
+      <w:r>
+        <w:rPr>
+          <w:rFonts w:ascii="Times New Roman" w:hAnsi="Times New Roman" w:cs="Times New Roman"/>
+          <w:sz w:val="26"/>
+          <w:szCs w:val="26"/>
+          <w:vertAlign w:val="superscript"/>
+        </w:rPr>
+        <w:t>2</w:t>
+      </w:r>
+      <w:r>
+        <w:rPr>
+          <w:rFonts w:ascii="Times New Roman" w:hAnsi="Times New Roman" w:cs="Times New Roman"/>
+          <w:sz w:val="26"/>
+          <w:szCs w:val="26"/>
+        </w:rPr>
+        <w:t>).</w:t>
+      </w:r>
+    </w:p>
+    <w:p>
+      <w:pPr>
+        <w:pStyle w:val="ListParagraph"/>
         <w:ind w:left="993"/>
+        <w:rPr>
+          <w:rFonts w:ascii="Times New Roman" w:hAnsi="Times New Roman" w:cs="Times New Roman"/>
+          <w:sz w:val="26"/>
+          <w:szCs w:val="26"/>
+        </w:rPr>
+      </w:pPr>
+      <w:r>
+        <w:rPr>
+          <w:rFonts w:ascii="Times New Roman" w:hAnsi="Times New Roman" w:cs="Times New Roman"/>
+          <w:sz w:val="26"/>
+          <w:szCs w:val="26"/>
+        </w:rPr>
+        <w:tab/>
+      </w:r>
+      <w:r>
+        <w:rPr>
+          <w:rFonts w:ascii="Times New Roman" w:hAnsi="Times New Roman" w:cs="Times New Roman"/>
+          <w:sz w:val="26"/>
+          <w:szCs w:val="26"/>
+        </w:rPr>
+        <w:t>Hàm mật độ xác suất của phân phối chuẩn với trung bì</w:t>
+      </w:r>
+      <w:r>
+        <w:rPr>
+          <w:rFonts w:ascii="Times New Roman" w:hAnsi="Times New Roman" w:cs="Times New Roman"/>
+          <w:sz w:val="26"/>
+          <w:szCs w:val="26"/>
+        </w:rPr>
+        <w:t xml:space="preserve">nh </w:t>
+      </w:r>
+      <w:r>
+        <w:rPr>
+          <w:rFonts w:ascii="Times New Roman" w:hAnsi="Times New Roman" w:cs="Times New Roman"/>
+          <w:sz w:val="26"/>
+          <w:szCs w:val="26"/>
+        </w:rPr>
+        <w:t>μ</w:t>
+      </w:r>
+      <w:r>
+        <w:rPr>
+          <w:rFonts w:ascii="Times New Roman" w:hAnsi="Times New Roman" w:cs="Times New Roman"/>
+          <w:sz w:val="26"/>
+          <w:szCs w:val="26"/>
+        </w:rPr>
+        <w:t xml:space="preserve"> </w:t>
+      </w:r>
+      <w:r>
+        <w:rPr>
+          <w:rFonts w:ascii="Times New Roman" w:hAnsi="Times New Roman" w:cs="Times New Roman"/>
+          <w:sz w:val="26"/>
+          <w:szCs w:val="26"/>
+        </w:rPr>
+        <w:t xml:space="preserve">và phương sai </w:t>
+      </w:r>
+      <w:r>
+        <w:rPr>
+          <w:rFonts w:ascii="Times New Roman" w:hAnsi="Times New Roman" w:cs="Times New Roman"/>
+          <w:sz w:val="26"/>
+          <w:szCs w:val="26"/>
+        </w:rPr>
+        <w:t>σ</w:t>
+      </w:r>
+      <w:r>
+        <w:rPr>
+          <w:rFonts w:ascii="Times New Roman" w:hAnsi="Times New Roman" w:cs="Times New Roman"/>
+          <w:sz w:val="26"/>
+          <w:szCs w:val="26"/>
+          <w:vertAlign w:val="superscript"/>
+        </w:rPr>
+        <w:t>2</w:t>
+      </w:r>
+      <w:r>
+        <w:rPr>
+          <w:rFonts w:ascii="Times New Roman" w:hAnsi="Times New Roman" w:cs="Times New Roman"/>
+          <w:sz w:val="26"/>
+          <w:szCs w:val="26"/>
+        </w:rPr>
+        <w:t xml:space="preserve"> (hay</w:t>
+      </w:r>
+      <w:r>
+        <w:rPr>
+          <w:rFonts w:ascii="Times New Roman" w:hAnsi="Times New Roman" w:cs="Times New Roman"/>
+          <w:sz w:val="26"/>
+          <w:szCs w:val="26"/>
+        </w:rPr>
+        <w:t xml:space="preserve"> </w:t>
+      </w:r>
+      <w:r>
+        <w:rPr>
+          <w:rFonts w:ascii="Times New Roman" w:hAnsi="Times New Roman" w:cs="Times New Roman"/>
+          <w:sz w:val="26"/>
+          <w:szCs w:val="26"/>
+        </w:rPr>
+        <w:t>độ lệch chuẩ</w:t>
+      </w:r>
+      <w:r>
+        <w:rPr>
+          <w:rFonts w:ascii="Times New Roman" w:hAnsi="Times New Roman" w:cs="Times New Roman"/>
+          <w:sz w:val="26"/>
+          <w:szCs w:val="26"/>
+        </w:rPr>
+        <w:t xml:space="preserve">n </w:t>
+      </w:r>
+      <w:r>
+        <w:rPr>
+          <w:rFonts w:ascii="Times New Roman" w:hAnsi="Times New Roman" w:cs="Times New Roman"/>
+          <w:sz w:val="26"/>
+          <w:szCs w:val="26"/>
+        </w:rPr>
+        <w:t>σ</w:t>
+      </w:r>
+      <w:r>
+        <w:rPr>
+          <w:rFonts w:ascii="Times New Roman" w:hAnsi="Times New Roman" w:cs="Times New Roman"/>
+          <w:sz w:val="26"/>
+          <w:szCs w:val="26"/>
+        </w:rPr>
+        <w:t>) là một ví dụ của mộ</w:t>
+      </w:r>
+      <w:r>
+        <w:rPr>
+          <w:rFonts w:ascii="Times New Roman" w:hAnsi="Times New Roman" w:cs="Times New Roman"/>
+          <w:sz w:val="26"/>
+          <w:szCs w:val="26"/>
+        </w:rPr>
+        <w:t>t hàm Gauss.</w:t>
+      </w:r>
+    </w:p>
+    <w:p>
+      <w:pPr>
+        <w:pStyle w:val="ListParagraph"/>
+        <w:ind w:left="993"/>
+        <w:rPr>
+          <w:rFonts w:ascii="Times New Roman" w:eastAsiaTheme="minorEastAsia" w:hAnsi="Times New Roman" w:cs="Times New Roman"/>
+          <w:sz w:val="26"/>
+          <w:szCs w:val="26"/>
+        </w:rPr>
+      </w:pPr>
+      <m:oMathPara>
+        <m:oMath>
+          <m:r>
+            <w:rPr>
+              <w:rFonts w:ascii="Cambria Math" w:hAnsi="Cambria Math" w:cs="Times New Roman"/>
+              <w:sz w:val="26"/>
+              <w:szCs w:val="26"/>
+            </w:rPr>
+            <m:t>f(x,μ,σ)</m:t>
+          </m:r>
+          <m:r>
+            <w:rPr>
+              <w:rFonts w:ascii="Cambria Math" w:hAnsi="Cambria Math" w:cs="Times New Roman"/>
+              <w:sz w:val="26"/>
+              <w:szCs w:val="26"/>
+            </w:rPr>
+            <m:t>=</m:t>
+          </m:r>
+          <m:f>
+            <m:fPr>
+              <m:ctrlPr>
+                <w:rPr>
+                  <w:rFonts w:ascii="Cambria Math" w:hAnsi="Cambria Math" w:cs="Times New Roman"/>
+                  <w:i/>
+                  <w:sz w:val="26"/>
+                  <w:szCs w:val="26"/>
+                </w:rPr>
+              </m:ctrlPr>
+            </m:fPr>
+            <m:num>
+              <m:r>
+                <w:rPr>
+                  <w:rFonts w:ascii="Cambria Math" w:hAnsi="Cambria Math" w:cs="Times New Roman"/>
+                  <w:sz w:val="26"/>
+                  <w:szCs w:val="26"/>
+                </w:rPr>
+                <m:t>1</m:t>
+              </m:r>
+            </m:num>
+            <m:den>
+              <m:r>
+                <w:rPr>
+                  <w:rFonts w:ascii="Cambria Math" w:hAnsi="Cambria Math" w:cs="Times New Roman"/>
+                  <w:sz w:val="26"/>
+                  <w:szCs w:val="26"/>
+                </w:rPr>
+                <m:t>σ</m:t>
+              </m:r>
+              <m:rad>
+                <m:radPr>
+                  <m:degHide m:val="1"/>
+                  <m:ctrlPr>
+                    <w:rPr>
+                      <w:rFonts w:ascii="Cambria Math" w:hAnsi="Cambria Math" w:cs="Times New Roman"/>
+                      <w:i/>
+                      <w:sz w:val="26"/>
+                      <w:szCs w:val="26"/>
+                    </w:rPr>
+                  </m:ctrlPr>
+                </m:radPr>
+                <m:deg/>
+                <m:e>
+                  <m:r>
+                    <w:rPr>
+                      <w:rFonts w:ascii="Cambria Math" w:hAnsi="Cambria Math" w:cs="Times New Roman"/>
+                      <w:sz w:val="26"/>
+                      <w:szCs w:val="26"/>
+                    </w:rPr>
+                    <m:t>2π</m:t>
+                  </m:r>
+                </m:e>
+              </m:rad>
+            </m:den>
+          </m:f>
+          <m:r>
+            <m:rPr>
+              <m:sty m:val="p"/>
+            </m:rPr>
+            <w:rPr>
+              <w:rFonts w:ascii="Cambria Math" w:hAnsi="Cambria Math" w:cs="Times New Roman"/>
+              <w:sz w:val="26"/>
+              <w:szCs w:val="26"/>
+            </w:rPr>
+            <m:t>exp⁡</m:t>
+          </m:r>
+          <m:r>
+            <w:rPr>
+              <w:rFonts w:ascii="Cambria Math" w:hAnsi="Cambria Math" w:cs="Times New Roman"/>
+              <w:sz w:val="26"/>
+              <w:szCs w:val="26"/>
+            </w:rPr>
+            <m:t>(-</m:t>
+          </m:r>
+          <m:f>
+            <m:fPr>
+              <m:ctrlPr>
+                <w:rPr>
+                  <w:rFonts w:ascii="Cambria Math" w:hAnsi="Cambria Math" w:cs="Times New Roman"/>
+                  <w:i/>
+                  <w:sz w:val="26"/>
+                  <w:szCs w:val="26"/>
+                </w:rPr>
+              </m:ctrlPr>
+            </m:fPr>
+            <m:num>
+              <m:sSup>
+                <m:sSupPr>
+                  <m:ctrlPr>
+                    <w:rPr>
+                      <w:rFonts w:ascii="Cambria Math" w:hAnsi="Cambria Math" w:cs="Times New Roman"/>
+                      <w:i/>
+                      <w:sz w:val="26"/>
+                      <w:szCs w:val="26"/>
+                    </w:rPr>
+                  </m:ctrlPr>
+                </m:sSupPr>
+                <m:e>
+                  <m:r>
+                    <w:rPr>
+                      <w:rFonts w:ascii="Cambria Math" w:hAnsi="Cambria Math" w:cs="Times New Roman"/>
+                      <w:sz w:val="26"/>
+                      <w:szCs w:val="26"/>
+                    </w:rPr>
+                    <m:t>(x-μ)</m:t>
+                  </m:r>
+                </m:e>
+                <m:sup>
+                  <m:r>
+                    <w:rPr>
+                      <w:rFonts w:ascii="Cambria Math" w:hAnsi="Cambria Math" w:cs="Times New Roman"/>
+                      <w:sz w:val="26"/>
+                      <w:szCs w:val="26"/>
+                    </w:rPr>
+                    <m:t>2</m:t>
+                  </m:r>
+                </m:sup>
+              </m:sSup>
+            </m:num>
+            <m:den>
+              <m:r>
+                <w:rPr>
+                  <w:rFonts w:ascii="Cambria Math" w:hAnsi="Cambria Math" w:cs="Times New Roman"/>
+                  <w:sz w:val="26"/>
+                  <w:szCs w:val="26"/>
+                </w:rPr>
+                <m:t>2</m:t>
+              </m:r>
+              <m:sSup>
+                <m:sSupPr>
+                  <m:ctrlPr>
+                    <w:rPr>
+                      <w:rFonts w:ascii="Cambria Math" w:hAnsi="Cambria Math" w:cs="Times New Roman"/>
+                      <w:i/>
+                      <w:sz w:val="26"/>
+                      <w:szCs w:val="26"/>
+                    </w:rPr>
+                  </m:ctrlPr>
+                </m:sSupPr>
+                <m:e>
+                  <m:r>
+                    <w:rPr>
+                      <w:rFonts w:ascii="Cambria Math" w:hAnsi="Cambria Math" w:cs="Times New Roman"/>
+                      <w:sz w:val="26"/>
+                      <w:szCs w:val="26"/>
+                    </w:rPr>
+                    <m:t>σ</m:t>
+                  </m:r>
+                </m:e>
+                <m:sup>
+                  <m:r>
+                    <w:rPr>
+                      <w:rFonts w:ascii="Cambria Math" w:hAnsi="Cambria Math" w:cs="Times New Roman"/>
+                      <w:sz w:val="26"/>
+                      <w:szCs w:val="26"/>
+                    </w:rPr>
+                    <m:t>2</m:t>
+                  </m:r>
+                </m:sup>
+              </m:sSup>
+            </m:den>
+          </m:f>
+          <m:r>
+            <w:rPr>
+              <w:rFonts w:ascii="Cambria Math" w:hAnsi="Cambria Math" w:cs="Times New Roman"/>
+              <w:sz w:val="26"/>
+              <w:szCs w:val="26"/>
+            </w:rPr>
+            <m:t>)</m:t>
+          </m:r>
+        </m:oMath>
+      </m:oMathPara>
+    </w:p>
+    <w:p>
+      <w:pPr>
+        <w:pStyle w:val="ListParagraph"/>
+        <w:ind w:left="993" w:firstLine="447"/>
+        <w:rPr>
+          <w:rFonts w:ascii="Times New Roman" w:hAnsi="Times New Roman" w:cs="Times New Roman"/>
+          <w:sz w:val="26"/>
+          <w:szCs w:val="26"/>
+        </w:rPr>
+      </w:pPr>
+      <w:r>
+        <w:rPr>
+          <w:rFonts w:ascii="Times New Roman" w:hAnsi="Times New Roman" w:cs="Times New Roman"/>
+          <w:sz w:val="26"/>
+          <w:szCs w:val="26"/>
+        </w:rPr>
+        <w:t>Cho trước m phân phối Gauss p</w:t>
+      </w:r>
+      <w:r>
+        <w:rPr>
+          <w:rFonts w:ascii="Times New Roman" w:hAnsi="Times New Roman" w:cs="Times New Roman"/>
+          <w:sz w:val="26"/>
+          <w:szCs w:val="26"/>
+          <w:vertAlign w:val="subscript"/>
+        </w:rPr>
+        <w:t>1</w:t>
+      </w:r>
+      <w:r>
+        <w:rPr>
+          <w:rFonts w:ascii="Times New Roman" w:hAnsi="Times New Roman" w:cs="Times New Roman"/>
+          <w:sz w:val="26"/>
+          <w:szCs w:val="26"/>
+        </w:rPr>
+        <w:t>, p</w:t>
+      </w:r>
+      <w:r>
+        <w:rPr>
+          <w:rFonts w:ascii="Times New Roman" w:hAnsi="Times New Roman" w:cs="Times New Roman"/>
+          <w:sz w:val="26"/>
+          <w:szCs w:val="26"/>
+          <w:vertAlign w:val="subscript"/>
+        </w:rPr>
+        <w:t>2</w:t>
+      </w:r>
+      <w:r>
+        <w:rPr>
+          <w:rFonts w:ascii="Times New Roman" w:hAnsi="Times New Roman" w:cs="Times New Roman"/>
+          <w:sz w:val="26"/>
+          <w:szCs w:val="26"/>
+        </w:rPr>
+        <w:t>,…,p</w:t>
+      </w:r>
+      <w:r>
+        <w:rPr>
+          <w:rFonts w:ascii="Times New Roman" w:hAnsi="Times New Roman" w:cs="Times New Roman"/>
+          <w:sz w:val="26"/>
+          <w:szCs w:val="26"/>
+          <w:vertAlign w:val="subscript"/>
+        </w:rPr>
+        <w:t>m</w:t>
+      </w:r>
+      <w:r>
+        <w:rPr>
+          <w:rFonts w:ascii="Times New Roman" w:hAnsi="Times New Roman" w:cs="Times New Roman"/>
+          <w:sz w:val="26"/>
+          <w:szCs w:val="26"/>
+        </w:rPr>
+        <w:t>. Hàm mật độ xác suất của mô hình chính là tổng trọng của m phân phối Gauss theo công thức:</w:t>
+      </w:r>
+    </w:p>
+    <w:p>
+      <w:pPr>
+        <w:pStyle w:val="ListParagraph"/>
+        <w:ind w:left="993" w:firstLine="447"/>
+        <w:rPr>
+          <w:rFonts w:ascii="Times New Roman" w:eastAsiaTheme="minorEastAsia" w:hAnsi="Times New Roman" w:cs="Times New Roman"/>
+          <w:sz w:val="26"/>
+          <w:szCs w:val="26"/>
+        </w:rPr>
+      </w:pPr>
+      <m:oMathPara>
+        <m:oMathParaPr>
+          <m:jc m:val="center"/>
+        </m:oMathParaPr>
+        <m:oMath>
+          <m:sSub>
+            <m:sSubPr>
+              <m:ctrlPr>
+                <w:rPr>
+                  <w:rFonts w:ascii="Cambria Math" w:hAnsi="Cambria Math" w:cs="Times New Roman"/>
+                  <w:i/>
+                  <w:sz w:val="26"/>
+                  <w:szCs w:val="26"/>
+                </w:rPr>
+              </m:ctrlPr>
+            </m:sSubPr>
+            <m:e>
+              <m:r>
+                <w:rPr>
+                  <w:rFonts w:ascii="Cambria Math" w:hAnsi="Cambria Math" w:cs="Times New Roman"/>
+                  <w:sz w:val="26"/>
+                  <w:szCs w:val="26"/>
+                </w:rPr>
+                <m:t>P</m:t>
+              </m:r>
+            </m:e>
+            <m:sub>
+              <m:r>
+                <w:rPr>
+                  <w:rFonts w:ascii="Cambria Math" w:hAnsi="Cambria Math" w:cs="Times New Roman"/>
+                  <w:sz w:val="26"/>
+                  <w:szCs w:val="26"/>
+                </w:rPr>
+                <m:t>GMM</m:t>
+              </m:r>
+            </m:sub>
+          </m:sSub>
+          <m:r>
+            <w:rPr>
+              <w:rFonts w:ascii="Cambria Math" w:hAnsi="Cambria Math" w:cs="Times New Roman"/>
+              <w:sz w:val="26"/>
+              <w:szCs w:val="26"/>
+            </w:rPr>
+            <m:t>(x)</m:t>
+          </m:r>
+          <m:r>
+            <w:rPr>
+              <w:rFonts w:ascii="Cambria Math" w:hAnsi="Cambria Math" w:cs="Times New Roman"/>
+              <w:sz w:val="26"/>
+              <w:szCs w:val="26"/>
+            </w:rPr>
+            <m:t>=</m:t>
+          </m:r>
+          <m:nary>
+            <m:naryPr>
+              <m:chr m:val="∑"/>
+              <m:limLoc m:val="undOvr"/>
+              <m:ctrlPr>
+                <w:rPr>
+                  <w:rFonts w:ascii="Cambria Math" w:hAnsi="Cambria Math" w:cs="Times New Roman"/>
+                  <w:i/>
+                  <w:sz w:val="26"/>
+                  <w:szCs w:val="26"/>
+                </w:rPr>
+              </m:ctrlPr>
+            </m:naryPr>
+            <m:sub>
+              <m:r>
+                <w:rPr>
+                  <w:rFonts w:ascii="Cambria Math" w:hAnsi="Cambria Math" w:cs="Times New Roman"/>
+                  <w:sz w:val="26"/>
+                  <w:szCs w:val="26"/>
+                </w:rPr>
+                <m:t>i=1</m:t>
+              </m:r>
+            </m:sub>
+            <m:sup>
+              <m:r>
+                <w:rPr>
+                  <w:rFonts w:ascii="Cambria Math" w:hAnsi="Cambria Math" w:cs="Times New Roman"/>
+                  <w:sz w:val="26"/>
+                  <w:szCs w:val="26"/>
+                </w:rPr>
+                <m:t>M</m:t>
+              </m:r>
+            </m:sup>
+            <m:e>
+              <m:sSub>
+                <m:sSubPr>
+                  <m:ctrlPr>
+                    <w:rPr>
+                      <w:rFonts w:ascii="Cambria Math" w:hAnsi="Cambria Math" w:cs="Times New Roman"/>
+                      <w:i/>
+                      <w:sz w:val="26"/>
+                      <w:szCs w:val="26"/>
+                    </w:rPr>
+                  </m:ctrlPr>
+                </m:sSubPr>
+                <m:e>
+                  <m:r>
+                    <w:rPr>
+                      <w:rFonts w:ascii="Cambria Math" w:hAnsi="Cambria Math" w:cs="Times New Roman"/>
+                      <w:sz w:val="26"/>
+                      <w:szCs w:val="26"/>
+                    </w:rPr>
+                    <m:t>w</m:t>
+                  </m:r>
+                </m:e>
+                <m:sub>
+                  <m:r>
+                    <w:rPr>
+                      <w:rFonts w:ascii="Cambria Math" w:hAnsi="Cambria Math" w:cs="Times New Roman"/>
+                      <w:sz w:val="26"/>
+                      <w:szCs w:val="26"/>
+                    </w:rPr>
+                    <m:t>i</m:t>
+                  </m:r>
+                </m:sub>
+              </m:sSub>
+              <m:sSub>
+                <m:sSubPr>
+                  <m:ctrlPr>
+                    <w:rPr>
+                      <w:rFonts w:ascii="Cambria Math" w:hAnsi="Cambria Math" w:cs="Times New Roman"/>
+                      <w:i/>
+                      <w:sz w:val="26"/>
+                      <w:szCs w:val="26"/>
+                    </w:rPr>
+                  </m:ctrlPr>
+                </m:sSubPr>
+                <m:e>
+                  <m:r>
+                    <w:rPr>
+                      <w:rFonts w:ascii="Cambria Math" w:hAnsi="Cambria Math" w:cs="Times New Roman"/>
+                      <w:sz w:val="26"/>
+                      <w:szCs w:val="26"/>
+                    </w:rPr>
+                    <m:t>p</m:t>
+                  </m:r>
+                </m:e>
+                <m:sub>
+                  <m:r>
+                    <w:rPr>
+                      <w:rFonts w:ascii="Cambria Math" w:hAnsi="Cambria Math" w:cs="Times New Roman"/>
+                      <w:sz w:val="26"/>
+                      <w:szCs w:val="26"/>
+                    </w:rPr>
+                    <m:t>i</m:t>
+                  </m:r>
+                </m:sub>
+              </m:sSub>
+              <m:r>
+                <w:rPr>
+                  <w:rFonts w:ascii="Cambria Math" w:hAnsi="Cambria Math" w:cs="Times New Roman"/>
+                  <w:sz w:val="26"/>
+                  <w:szCs w:val="26"/>
+                </w:rPr>
+                <m:t>(x)</m:t>
+              </m:r>
+            </m:e>
+          </m:nary>
+          <m:r>
+            <w:rPr>
+              <w:rFonts w:ascii="Times New Roman" w:eastAsiaTheme="minorEastAsia" w:hAnsi="Times New Roman" w:cs="Times New Roman"/>
+              <w:sz w:val="26"/>
+              <w:szCs w:val="26"/>
+            </w:rPr>
+            <w:br/>
+          </m:r>
+        </m:oMath>
+      </m:oMathPara>
+      <w:r>
+        <w:rPr>
+          <w:rFonts w:ascii="Times New Roman" w:eastAsiaTheme="minorEastAsia" w:hAnsi="Times New Roman" w:cs="Times New Roman"/>
+          <w:sz w:val="26"/>
+          <w:szCs w:val="26"/>
+        </w:rPr>
+        <w:t xml:space="preserve">trong đó </w:t>
+      </w:r>
+      <m:oMath>
+        <m:sSub>
+          <m:sSubPr>
+            <m:ctrlPr>
+              <w:rPr>
+                <w:rFonts w:ascii="Cambria Math" w:hAnsi="Cambria Math" w:cs="Times New Roman"/>
+                <w:i/>
+                <w:sz w:val="26"/>
+                <w:szCs w:val="26"/>
+              </w:rPr>
+            </m:ctrlPr>
+          </m:sSubPr>
+          <m:e>
+            <m:r>
+              <w:rPr>
+                <w:rFonts w:ascii="Cambria Math" w:hAnsi="Cambria Math" w:cs="Times New Roman"/>
+                <w:sz w:val="26"/>
+                <w:szCs w:val="26"/>
+              </w:rPr>
+              <m:t>w</m:t>
+            </m:r>
+          </m:e>
+          <m:sub>
+            <m:r>
+              <w:rPr>
+                <w:rFonts w:ascii="Cambria Math" w:hAnsi="Cambria Math" w:cs="Times New Roman"/>
+                <w:sz w:val="26"/>
+                <w:szCs w:val="26"/>
+              </w:rPr>
+              <m:t>i</m:t>
+            </m:r>
+          </m:sub>
+        </m:sSub>
+      </m:oMath>
+      <w:r>
+        <w:rPr>
+          <w:rFonts w:ascii="Times New Roman" w:eastAsiaTheme="minorEastAsia" w:hAnsi="Times New Roman" w:cs="Times New Roman"/>
+          <w:sz w:val="26"/>
+          <w:szCs w:val="26"/>
+        </w:rPr>
+        <w:t xml:space="preserve"> là trọng số của phân phối Gauss thứ i, với điều kiện </w:t>
+      </w:r>
+      <m:oMath>
+        <m:r>
+          <m:rPr>
+            <m:sty m:val="p"/>
+          </m:rPr>
+          <w:rPr>
+            <w:rFonts w:ascii="Cambria Math" w:eastAsiaTheme="minorEastAsia" w:hAnsi="Cambria Math" w:cs="Times New Roman"/>
+            <w:sz w:val="26"/>
+            <w:szCs w:val="26"/>
+          </w:rPr>
+          <m:t>0≤</m:t>
+        </m:r>
+        <m:sSub>
+          <m:sSubPr>
+            <m:ctrlPr>
+              <w:rPr>
+                <w:rFonts w:ascii="Cambria Math" w:hAnsi="Cambria Math" w:cs="Times New Roman"/>
+                <w:i/>
+                <w:sz w:val="26"/>
+                <w:szCs w:val="26"/>
+              </w:rPr>
+            </m:ctrlPr>
+          </m:sSubPr>
+          <m:e>
+            <m:r>
+              <w:rPr>
+                <w:rFonts w:ascii="Cambria Math" w:hAnsi="Cambria Math" w:cs="Times New Roman"/>
+                <w:sz w:val="26"/>
+                <w:szCs w:val="26"/>
+              </w:rPr>
+              <m:t>w</m:t>
+            </m:r>
+          </m:e>
+          <m:sub>
+            <m:r>
+              <w:rPr>
+                <w:rFonts w:ascii="Cambria Math" w:hAnsi="Cambria Math" w:cs="Times New Roman"/>
+                <w:sz w:val="26"/>
+                <w:szCs w:val="26"/>
+              </w:rPr>
+              <m:t>i</m:t>
+            </m:r>
+          </m:sub>
+        </m:sSub>
+        <m:r>
+          <m:rPr>
+            <m:sty m:val="p"/>
+          </m:rPr>
+          <w:rPr>
+            <w:rFonts w:ascii="Cambria Math" w:eastAsiaTheme="minorEastAsia" w:hAnsi="Cambria Math" w:cs="Times New Roman"/>
+            <w:sz w:val="26"/>
+            <w:szCs w:val="26"/>
+          </w:rPr>
+          <m:t>≤</m:t>
+        </m:r>
+        <m:r>
+          <m:rPr>
+            <m:sty m:val="p"/>
+          </m:rPr>
+          <w:rPr>
+            <w:rFonts w:ascii="Cambria Math" w:eastAsiaTheme="minorEastAsia" w:hAnsi="Cambria Math" w:cs="Times New Roman"/>
+            <w:sz w:val="26"/>
+            <w:szCs w:val="26"/>
+          </w:rPr>
+          <m:t>1</m:t>
+        </m:r>
+      </m:oMath>
+      <w:r>
+        <w:rPr>
+          <w:rFonts w:ascii="Times New Roman" w:eastAsiaTheme="minorEastAsia" w:hAnsi="Times New Roman" w:cs="Times New Roman"/>
+          <w:sz w:val="26"/>
+          <w:szCs w:val="26"/>
+        </w:rPr>
+        <w:t xml:space="preserve"> và </w:t>
+      </w:r>
+      <m:oMath>
+        <m:nary>
+          <m:naryPr>
+            <m:chr m:val="∑"/>
+            <m:limLoc m:val="undOvr"/>
+            <m:ctrlPr>
+              <w:rPr>
+                <w:rFonts w:ascii="Cambria Math" w:hAnsi="Cambria Math" w:cs="Times New Roman"/>
+                <w:i/>
+                <w:sz w:val="26"/>
+                <w:szCs w:val="26"/>
+              </w:rPr>
+            </m:ctrlPr>
+          </m:naryPr>
+          <m:sub>
+            <m:r>
+              <w:rPr>
+                <w:rFonts w:ascii="Cambria Math" w:hAnsi="Cambria Math" w:cs="Times New Roman"/>
+                <w:sz w:val="26"/>
+                <w:szCs w:val="26"/>
+              </w:rPr>
+              <m:t>i=1</m:t>
+            </m:r>
+          </m:sub>
+          <m:sup>
+            <m:r>
+              <w:rPr>
+                <w:rFonts w:ascii="Cambria Math" w:hAnsi="Cambria Math" w:cs="Times New Roman"/>
+                <w:sz w:val="26"/>
+                <w:szCs w:val="26"/>
+              </w:rPr>
+              <m:t>M</m:t>
+            </m:r>
+          </m:sup>
+          <m:e>
+            <m:sSub>
+              <m:sSubPr>
+                <m:ctrlPr>
+                  <w:rPr>
+                    <w:rFonts w:ascii="Cambria Math" w:hAnsi="Cambria Math" w:cs="Times New Roman"/>
+                    <w:i/>
+                    <w:sz w:val="26"/>
+                    <w:szCs w:val="26"/>
+                  </w:rPr>
+                </m:ctrlPr>
+              </m:sSubPr>
+              <m:e>
+                <m:r>
+                  <w:rPr>
+                    <w:rFonts w:ascii="Cambria Math" w:hAnsi="Cambria Math" w:cs="Times New Roman"/>
+                    <w:sz w:val="26"/>
+                    <w:szCs w:val="26"/>
+                  </w:rPr>
+                  <m:t>w</m:t>
+                </m:r>
+              </m:e>
+              <m:sub>
+                <m:r>
+                  <w:rPr>
+                    <w:rFonts w:ascii="Cambria Math" w:hAnsi="Cambria Math" w:cs="Times New Roman"/>
+                    <w:sz w:val="26"/>
+                    <w:szCs w:val="26"/>
+                  </w:rPr>
+                  <m:t>i</m:t>
+                </m:r>
+              </m:sub>
+            </m:sSub>
+            <m:r>
+              <w:rPr>
+                <w:rFonts w:ascii="Cambria Math" w:hAnsi="Cambria Math" w:cs="Times New Roman"/>
+                <w:sz w:val="26"/>
+                <w:szCs w:val="26"/>
+              </w:rPr>
+              <m:t>=1</m:t>
+            </m:r>
+          </m:e>
+        </m:nary>
+      </m:oMath>
+      <w:r>
+        <w:rPr>
+          <w:rFonts w:ascii="Times New Roman" w:eastAsiaTheme="minorEastAsia" w:hAnsi="Times New Roman" w:cs="Times New Roman"/>
+          <w:sz w:val="26"/>
+          <w:szCs w:val="26"/>
+        </w:rPr>
+        <w:t>. Các trọng số này thể hiện mức độ ảnh hưởng của mỗi phân phối Gauss đối với mô hình GMM. Như vậy, phân phối Gauss có phương sai và trọng số lớn thì sẽ có ảnh hưởng lớn đến kết xuất của mô hình.</w:t>
+      </w:r>
+    </w:p>
+    <w:p>
+      <w:pPr>
+        <w:pStyle w:val="ListParagraph"/>
+        <w:ind w:left="993" w:firstLine="447"/>
         <w:rPr>
           <w:rFonts w:ascii="Times New Roman" w:hAnsi="Times New Roman" w:cs="Times New Roman"/>
           <w:sz w:val="26"/>
@@ -862,6 +3041,31 @@
     </w:p>
     <w:p>
       <w:pPr>
+        <w:pStyle w:val="ListParagraph"/>
+        <w:numPr>
+          <w:ilvl w:val="0"/>
+          <w:numId w:val="37"/>
+        </w:numPr>
+        <w:ind w:left="993"/>
+        <w:rPr>
+          <w:rFonts w:ascii="Times New Roman" w:hAnsi="Times New Roman" w:cs="Times New Roman"/>
+          <w:sz w:val="26"/>
+          <w:szCs w:val="26"/>
+        </w:rPr>
+      </w:pPr>
+      <w:r>
+        <w:rPr>
+          <w:rFonts w:ascii="Times New Roman" w:hAnsi="Times New Roman" w:cs="Times New Roman"/>
+          <w:sz w:val="26"/>
+          <w:szCs w:val="26"/>
+        </w:rPr>
+        <w:t>Dữ liệu thực nghiệm</w:t>
+      </w:r>
+    </w:p>
+    <w:p>
+      <w:pPr>
+        <w:pStyle w:val="ListParagraph"/>
+        <w:ind w:left="993"/>
         <w:rPr>
           <w:rFonts w:ascii="Times New Roman" w:hAnsi="Times New Roman" w:cs="Times New Roman"/>
           <w:sz w:val="26"/>
@@ -871,8 +3075,208 @@
       <w:bookmarkStart w:id="1" w:name="_GoBack"/>
       <w:bookmarkEnd w:id="1"/>
     </w:p>
+    <w:p>
+      <w:pPr>
+        <w:pStyle w:val="ListParagraph"/>
+        <w:numPr>
+          <w:ilvl w:val="0"/>
+          <w:numId w:val="37"/>
+        </w:numPr>
+        <w:ind w:left="993"/>
+        <w:rPr>
+          <w:rFonts w:ascii="Times New Roman" w:hAnsi="Times New Roman" w:cs="Times New Roman"/>
+          <w:sz w:val="26"/>
+          <w:szCs w:val="26"/>
+        </w:rPr>
+      </w:pPr>
+      <w:r>
+        <w:rPr>
+          <w:rFonts w:ascii="Times New Roman" w:hAnsi="Times New Roman" w:cs="Times New Roman"/>
+          <w:sz w:val="26"/>
+          <w:szCs w:val="26"/>
+        </w:rPr>
+        <w:t>Phương pháp thực hiện</w:t>
+      </w:r>
+    </w:p>
+    <w:p>
+      <w:pPr>
+        <w:pStyle w:val="ListParagraph"/>
+        <w:ind w:left="993"/>
+        <w:rPr>
+          <w:rFonts w:ascii="Times New Roman" w:hAnsi="Times New Roman" w:cs="Times New Roman"/>
+          <w:sz w:val="26"/>
+          <w:szCs w:val="26"/>
+        </w:rPr>
+      </w:pPr>
+    </w:p>
+    <w:p>
+      <w:pPr>
+        <w:pStyle w:val="ListParagraph"/>
+        <w:numPr>
+          <w:ilvl w:val="0"/>
+          <w:numId w:val="37"/>
+        </w:numPr>
+        <w:ind w:left="993"/>
+        <w:rPr>
+          <w:rFonts w:ascii="Times New Roman" w:hAnsi="Times New Roman" w:cs="Times New Roman"/>
+          <w:sz w:val="26"/>
+          <w:szCs w:val="26"/>
+        </w:rPr>
+      </w:pPr>
+      <w:r>
+        <w:rPr>
+          <w:rFonts w:ascii="Times New Roman" w:hAnsi="Times New Roman" w:cs="Times New Roman"/>
+          <w:sz w:val="26"/>
+          <w:szCs w:val="26"/>
+        </w:rPr>
+        <w:t>Thống kê kết quả</w:t>
+      </w:r>
+    </w:p>
+    <w:p>
+      <w:pPr>
+        <w:pStyle w:val="ListParagraph"/>
+        <w:ind w:left="993"/>
+        <w:rPr>
+          <w:rFonts w:ascii="Times New Roman" w:hAnsi="Times New Roman" w:cs="Times New Roman"/>
+          <w:sz w:val="26"/>
+          <w:szCs w:val="26"/>
+        </w:rPr>
+      </w:pPr>
+    </w:p>
+    <w:p>
+      <w:pPr>
+        <w:pStyle w:val="ListParagraph"/>
+        <w:ind w:left="993"/>
+        <w:rPr>
+          <w:rFonts w:ascii="Times New Roman" w:hAnsi="Times New Roman" w:cs="Times New Roman"/>
+          <w:sz w:val="26"/>
+          <w:szCs w:val="26"/>
+        </w:rPr>
+      </w:pPr>
+    </w:p>
+    <w:p>
+      <w:pPr>
+        <w:pStyle w:val="Heading1"/>
+        <w:numPr>
+          <w:ilvl w:val="0"/>
+          <w:numId w:val="27"/>
+        </w:numPr>
+        <w:spacing w:after="240"/>
+        <w:ind w:left="567" w:hanging="567"/>
+        <w:jc w:val="left"/>
+        <w:rPr>
+          <w:rFonts w:ascii="Times New Roman" w:hAnsi="Times New Roman" w:cs="Times New Roman"/>
+          <w:sz w:val="32"/>
+          <w:szCs w:val="32"/>
+        </w:rPr>
+      </w:pPr>
+      <w:r>
+        <w:rPr>
+          <w:rFonts w:ascii="Times New Roman" w:hAnsi="Times New Roman" w:cs="Times New Roman"/>
+          <w:sz w:val="32"/>
+          <w:szCs w:val="32"/>
+        </w:rPr>
+        <w:t>Tài liệu tham khảo</w:t>
+      </w:r>
+    </w:p>
+    <w:p>
+      <w:pPr>
+        <w:pStyle w:val="ListParagraph"/>
+        <w:rPr>
+          <w:rFonts w:ascii="Times New Roman" w:hAnsi="Times New Roman" w:cs="Times New Roman"/>
+          <w:sz w:val="26"/>
+          <w:szCs w:val="26"/>
+        </w:rPr>
+      </w:pPr>
+      <w:r>
+        <w:rPr>
+          <w:rFonts w:ascii="Times New Roman" w:hAnsi="Times New Roman" w:cs="Times New Roman"/>
+          <w:sz w:val="26"/>
+          <w:szCs w:val="26"/>
+        </w:rPr>
+        <w:t>Website:</w:t>
+      </w:r>
+    </w:p>
+    <w:p>
+      <w:pPr>
+        <w:pStyle w:val="ListParagraph"/>
+        <w:numPr>
+          <w:ilvl w:val="0"/>
+          <w:numId w:val="33"/>
+        </w:numPr>
+        <w:ind w:left="1276" w:hanging="567"/>
+        <w:rPr>
+          <w:rFonts w:ascii="Times New Roman" w:hAnsi="Times New Roman" w:cs="Times New Roman"/>
+          <w:sz w:val="26"/>
+          <w:szCs w:val="26"/>
+        </w:rPr>
+      </w:pPr>
+      <w:hyperlink r:id="rId12" w:history="1">
+        <w:r>
+          <w:rPr>
+            <w:rStyle w:val="Hyperlink"/>
+            <w:rFonts w:ascii="Times New Roman" w:hAnsi="Times New Roman" w:cs="Times New Roman"/>
+            <w:sz w:val="26"/>
+            <w:szCs w:val="26"/>
+          </w:rPr>
+          <w:t>http://www.slideshare.net/TungLe1/nhan-dang-tieng-noi</w:t>
+        </w:r>
+      </w:hyperlink>
+    </w:p>
+    <w:p>
+      <w:pPr>
+        <w:pStyle w:val="ListParagraph"/>
+        <w:numPr>
+          <w:ilvl w:val="0"/>
+          <w:numId w:val="33"/>
+        </w:numPr>
+        <w:ind w:left="1276" w:hanging="567"/>
+        <w:rPr>
+          <w:rFonts w:ascii="Times New Roman" w:hAnsi="Times New Roman" w:cs="Times New Roman"/>
+          <w:sz w:val="26"/>
+          <w:szCs w:val="26"/>
+        </w:rPr>
+      </w:pPr>
+      <w:hyperlink r:id="rId13" w:history="1">
+        <w:r>
+          <w:rPr>
+            <w:rStyle w:val="Hyperlink"/>
+            <w:rFonts w:ascii="Times New Roman" w:hAnsi="Times New Roman" w:cs="Times New Roman"/>
+            <w:sz w:val="26"/>
+            <w:szCs w:val="26"/>
+          </w:rPr>
+          <w:t>http://www.scribd.com/doc/98608190/1111089-1111062-1111055</w:t>
+        </w:r>
+      </w:hyperlink>
+    </w:p>
+    <w:p>
+      <w:pPr>
+        <w:pStyle w:val="ListParagraph"/>
+        <w:numPr>
+          <w:ilvl w:val="0"/>
+          <w:numId w:val="33"/>
+        </w:numPr>
+        <w:ind w:left="1276" w:hanging="567"/>
+        <w:rPr>
+          <w:rFonts w:ascii="Times New Roman" w:hAnsi="Times New Roman" w:cs="Times New Roman"/>
+          <w:sz w:val="26"/>
+          <w:szCs w:val="26"/>
+        </w:rPr>
+      </w:pPr>
+      <w:hyperlink r:id="rId14" w:history="1">
+        <w:r>
+          <w:rPr>
+            <w:rStyle w:val="Hyperlink"/>
+            <w:rFonts w:ascii="Times New Roman" w:hAnsi="Times New Roman" w:cs="Times New Roman"/>
+            <w:sz w:val="26"/>
+            <w:szCs w:val="26"/>
+          </w:rPr>
+          <w:t>http://en.wikipedia.org/wiki/Gaussian_function</w:t>
+        </w:r>
+      </w:hyperlink>
+    </w:p>
     <w:sectPr>
-      <w:footerReference w:type="default" r:id="rId8"/>
+      <w:footerReference w:type="default" r:id="rId15"/>
       <w:pgSz w:w="12240" w:h="15840"/>
       <w:pgMar w:top="907" w:right="1134" w:bottom="1021" w:left="1701" w:header="720" w:footer="720" w:gutter="0"/>
       <w:pgBorders w:display="firstPage" w:offsetFrom="page">
@@ -975,7 +3379,7 @@
             <w:sz w:val="20"/>
             <w:szCs w:val="20"/>
           </w:rPr>
-          <w:t>1</w:t>
+          <w:t>2</w:t>
         </w:r>
         <w:r>
           <w:rPr>
@@ -1025,6 +3429,205 @@
 <file path=word/numbering.xml><?xml version="1.0" encoding="utf-8"?>
 <w:numbering xmlns:wpc="http://schemas.microsoft.com/office/word/2010/wordprocessingCanvas" xmlns:mc="http://schemas.openxmlformats.org/markup-compatibility/2006" xmlns:o="urn:schemas-microsoft-com:office:office" xmlns:r="http://schemas.openxmlformats.org/officeDocument/2006/relationships" xmlns:m="http://schemas.openxmlformats.org/officeDocument/2006/math" xmlns:v="urn:schemas-microsoft-com:vml" xmlns:wp14="http://schemas.microsoft.com/office/word/2010/wordprocessingDrawing" xmlns:wp="http://schemas.openxmlformats.org/drawingml/2006/wordprocessingDrawing" xmlns:w10="urn:schemas-microsoft-com:office:word" xmlns:w="http://schemas.openxmlformats.org/wordprocessingml/2006/main" xmlns:w14="http://schemas.microsoft.com/office/word/2010/wordml" xmlns:w15="http://schemas.microsoft.com/office/word/2012/wordml" xmlns:wpg="http://schemas.microsoft.com/office/word/2010/wordprocessingGroup" xmlns:wpi="http://schemas.microsoft.com/office/word/2010/wordprocessingInk" xmlns:wne="http://schemas.microsoft.com/office/word/2006/wordml" xmlns:wps="http://schemas.microsoft.com/office/word/2010/wordprocessingShape" mc:Ignorable="w14 w15 wp14">
   <w:abstractNum w:abstractNumId="0">
+    <w:nsid w:val="007069B1"/>
+    <w:multiLevelType w:val="hybridMultilevel"/>
+    <w:tmpl w:val="17128390"/>
+    <w:lvl w:ilvl="0" w:tplc="B288AA94">
+      <w:start w:val="1"/>
+      <w:numFmt w:val="bullet"/>
+      <w:lvlText w:val=""/>
+      <w:lvlJc w:val="left"/>
+      <w:pPr>
+        <w:ind w:left="2160" w:hanging="360"/>
+      </w:pPr>
+      <w:rPr>
+        <w:rFonts w:ascii="Symbol" w:hAnsi="Symbol" w:hint="default"/>
+      </w:rPr>
+    </w:lvl>
+    <w:lvl w:ilvl="1" w:tplc="04090003" w:tentative="1">
+      <w:start w:val="1"/>
+      <w:numFmt w:val="bullet"/>
+      <w:lvlText w:val="o"/>
+      <w:lvlJc w:val="left"/>
+      <w:pPr>
+        <w:ind w:left="2880" w:hanging="360"/>
+      </w:pPr>
+      <w:rPr>
+        <w:rFonts w:ascii="Courier New" w:hAnsi="Courier New" w:cs="Courier New" w:hint="default"/>
+      </w:rPr>
+    </w:lvl>
+    <w:lvl w:ilvl="2" w:tplc="04090005" w:tentative="1">
+      <w:start w:val="1"/>
+      <w:numFmt w:val="bullet"/>
+      <w:lvlText w:val=""/>
+      <w:lvlJc w:val="left"/>
+      <w:pPr>
+        <w:ind w:left="3600" w:hanging="360"/>
+      </w:pPr>
+      <w:rPr>
+        <w:rFonts w:ascii="Wingdings" w:hAnsi="Wingdings" w:hint="default"/>
+      </w:rPr>
+    </w:lvl>
+    <w:lvl w:ilvl="3" w:tplc="04090001" w:tentative="1">
+      <w:start w:val="1"/>
+      <w:numFmt w:val="bullet"/>
+      <w:lvlText w:val=""/>
+      <w:lvlJc w:val="left"/>
+      <w:pPr>
+        <w:ind w:left="4320" w:hanging="360"/>
+      </w:pPr>
+      <w:rPr>
+        <w:rFonts w:ascii="Symbol" w:hAnsi="Symbol" w:hint="default"/>
+      </w:rPr>
+    </w:lvl>
+    <w:lvl w:ilvl="4" w:tplc="04090003" w:tentative="1">
+      <w:start w:val="1"/>
+      <w:numFmt w:val="bullet"/>
+      <w:lvlText w:val="o"/>
+      <w:lvlJc w:val="left"/>
+      <w:pPr>
+        <w:ind w:left="5040" w:hanging="360"/>
+      </w:pPr>
+      <w:rPr>
+        <w:rFonts w:ascii="Courier New" w:hAnsi="Courier New" w:cs="Courier New" w:hint="default"/>
+      </w:rPr>
+    </w:lvl>
+    <w:lvl w:ilvl="5" w:tplc="04090005" w:tentative="1">
+      <w:start w:val="1"/>
+      <w:numFmt w:val="bullet"/>
+      <w:lvlText w:val=""/>
+      <w:lvlJc w:val="left"/>
+      <w:pPr>
+        <w:ind w:left="5760" w:hanging="360"/>
+      </w:pPr>
+      <w:rPr>
+        <w:rFonts w:ascii="Wingdings" w:hAnsi="Wingdings" w:hint="default"/>
+      </w:rPr>
+    </w:lvl>
+    <w:lvl w:ilvl="6" w:tplc="04090001" w:tentative="1">
+      <w:start w:val="1"/>
+      <w:numFmt w:val="bullet"/>
+      <w:lvlText w:val=""/>
+      <w:lvlJc w:val="left"/>
+      <w:pPr>
+        <w:ind w:left="6480" w:hanging="360"/>
+      </w:pPr>
+      <w:rPr>
+        <w:rFonts w:ascii="Symbol" w:hAnsi="Symbol" w:hint="default"/>
+      </w:rPr>
+    </w:lvl>
+    <w:lvl w:ilvl="7" w:tplc="04090003" w:tentative="1">
+      <w:start w:val="1"/>
+      <w:numFmt w:val="bullet"/>
+      <w:lvlText w:val="o"/>
+      <w:lvlJc w:val="left"/>
+      <w:pPr>
+        <w:ind w:left="7200" w:hanging="360"/>
+      </w:pPr>
+      <w:rPr>
+        <w:rFonts w:ascii="Courier New" w:hAnsi="Courier New" w:cs="Courier New" w:hint="default"/>
+      </w:rPr>
+    </w:lvl>
+    <w:lvl w:ilvl="8" w:tplc="04090005" w:tentative="1">
+      <w:start w:val="1"/>
+      <w:numFmt w:val="bullet"/>
+      <w:lvlText w:val=""/>
+      <w:lvlJc w:val="left"/>
+      <w:pPr>
+        <w:ind w:left="7920" w:hanging="360"/>
+      </w:pPr>
+      <w:rPr>
+        <w:rFonts w:ascii="Wingdings" w:hAnsi="Wingdings" w:hint="default"/>
+      </w:rPr>
+    </w:lvl>
+  </w:abstractNum>
+  <w:abstractNum w:abstractNumId="1">
+    <w:nsid w:val="07876E0C"/>
+    <w:multiLevelType w:val="hybridMultilevel"/>
+    <w:tmpl w:val="A9082442"/>
+    <w:lvl w:ilvl="0" w:tplc="04090011">
+      <w:start w:val="1"/>
+      <w:numFmt w:val="decimal"/>
+      <w:lvlText w:val="%1)"/>
+      <w:lvlJc w:val="left"/>
+      <w:pPr>
+        <w:ind w:left="720" w:hanging="360"/>
+      </w:pPr>
+    </w:lvl>
+    <w:lvl w:ilvl="1" w:tplc="04090019" w:tentative="1">
+      <w:start w:val="1"/>
+      <w:numFmt w:val="lowerLetter"/>
+      <w:lvlText w:val="%2."/>
+      <w:lvlJc w:val="left"/>
+      <w:pPr>
+        <w:ind w:left="1440" w:hanging="360"/>
+      </w:pPr>
+    </w:lvl>
+    <w:lvl w:ilvl="2" w:tplc="0409001B" w:tentative="1">
+      <w:start w:val="1"/>
+      <w:numFmt w:val="lowerRoman"/>
+      <w:lvlText w:val="%3."/>
+      <w:lvlJc w:val="right"/>
+      <w:pPr>
+        <w:ind w:left="2160" w:hanging="180"/>
+      </w:pPr>
+    </w:lvl>
+    <w:lvl w:ilvl="3" w:tplc="0409000F" w:tentative="1">
+      <w:start w:val="1"/>
+      <w:numFmt w:val="decimal"/>
+      <w:lvlText w:val="%4."/>
+      <w:lvlJc w:val="left"/>
+      <w:pPr>
+        <w:ind w:left="2880" w:hanging="360"/>
+      </w:pPr>
+    </w:lvl>
+    <w:lvl w:ilvl="4" w:tplc="04090019" w:tentative="1">
+      <w:start w:val="1"/>
+      <w:numFmt w:val="lowerLetter"/>
+      <w:lvlText w:val="%5."/>
+      <w:lvlJc w:val="left"/>
+      <w:pPr>
+        <w:ind w:left="3600" w:hanging="360"/>
+      </w:pPr>
+    </w:lvl>
+    <w:lvl w:ilvl="5" w:tplc="0409001B" w:tentative="1">
+      <w:start w:val="1"/>
+      <w:numFmt w:val="lowerRoman"/>
+      <w:lvlText w:val="%6."/>
+      <w:lvlJc w:val="right"/>
+      <w:pPr>
+        <w:ind w:left="4320" w:hanging="180"/>
+      </w:pPr>
+    </w:lvl>
+    <w:lvl w:ilvl="6" w:tplc="0409000F" w:tentative="1">
+      <w:start w:val="1"/>
+      <w:numFmt w:val="decimal"/>
+      <w:lvlText w:val="%7."/>
+      <w:lvlJc w:val="left"/>
+      <w:pPr>
+        <w:ind w:left="5040" w:hanging="360"/>
+      </w:pPr>
+    </w:lvl>
+    <w:lvl w:ilvl="7" w:tplc="04090019" w:tentative="1">
+      <w:start w:val="1"/>
+      <w:numFmt w:val="lowerLetter"/>
+      <w:lvlText w:val="%8."/>
+      <w:lvlJc w:val="left"/>
+      <w:pPr>
+        <w:ind w:left="5760" w:hanging="360"/>
+      </w:pPr>
+    </w:lvl>
+    <w:lvl w:ilvl="8" w:tplc="0409001B" w:tentative="1">
+      <w:start w:val="1"/>
+      <w:numFmt w:val="lowerRoman"/>
+      <w:lvlText w:val="%9."/>
+      <w:lvlJc w:val="right"/>
+      <w:pPr>
+        <w:ind w:left="6480" w:hanging="180"/>
+      </w:pPr>
+    </w:lvl>
+  </w:abstractNum>
+  <w:abstractNum w:abstractNumId="2">
     <w:nsid w:val="0AE65747"/>
     <w:multiLevelType w:val="multilevel"/>
     <w:tmpl w:val="DE527FB2"/>
@@ -1153,7 +3756,7 @@
       </w:rPr>
     </w:lvl>
   </w:abstractNum>
-  <w:abstractNum w:abstractNumId="1">
+  <w:abstractNum w:abstractNumId="3">
     <w:nsid w:val="0C252B5B"/>
     <w:multiLevelType w:val="multilevel"/>
     <w:tmpl w:val="F18AC556"/>
@@ -1291,7 +3894,96 @@
       </w:rPr>
     </w:lvl>
   </w:abstractNum>
-  <w:abstractNum w:abstractNumId="2">
+  <w:abstractNum w:abstractNumId="4">
+    <w:nsid w:val="0D133C56"/>
+    <w:multiLevelType w:val="hybridMultilevel"/>
+    <w:tmpl w:val="165AFC66"/>
+    <w:lvl w:ilvl="0" w:tplc="B1B63BEC">
+      <w:start w:val="1"/>
+      <w:numFmt w:val="decimal"/>
+      <w:lvlText w:val="[%1]"/>
+      <w:lvlJc w:val="left"/>
+      <w:pPr>
+        <w:ind w:left="720" w:hanging="360"/>
+      </w:pPr>
+      <w:rPr>
+        <w:rFonts w:hint="default"/>
+      </w:rPr>
+    </w:lvl>
+    <w:lvl w:ilvl="1" w:tplc="04090019" w:tentative="1">
+      <w:start w:val="1"/>
+      <w:numFmt w:val="lowerLetter"/>
+      <w:lvlText w:val="%2."/>
+      <w:lvlJc w:val="left"/>
+      <w:pPr>
+        <w:ind w:left="1440" w:hanging="360"/>
+      </w:pPr>
+    </w:lvl>
+    <w:lvl w:ilvl="2" w:tplc="0409001B" w:tentative="1">
+      <w:start w:val="1"/>
+      <w:numFmt w:val="lowerRoman"/>
+      <w:lvlText w:val="%3."/>
+      <w:lvlJc w:val="right"/>
+      <w:pPr>
+        <w:ind w:left="2160" w:hanging="180"/>
+      </w:pPr>
+    </w:lvl>
+    <w:lvl w:ilvl="3" w:tplc="0409000F" w:tentative="1">
+      <w:start w:val="1"/>
+      <w:numFmt w:val="decimal"/>
+      <w:lvlText w:val="%4."/>
+      <w:lvlJc w:val="left"/>
+      <w:pPr>
+        <w:ind w:left="2880" w:hanging="360"/>
+      </w:pPr>
+    </w:lvl>
+    <w:lvl w:ilvl="4" w:tplc="04090019" w:tentative="1">
+      <w:start w:val="1"/>
+      <w:numFmt w:val="lowerLetter"/>
+      <w:lvlText w:val="%5."/>
+      <w:lvlJc w:val="left"/>
+      <w:pPr>
+        <w:ind w:left="3600" w:hanging="360"/>
+      </w:pPr>
+    </w:lvl>
+    <w:lvl w:ilvl="5" w:tplc="0409001B" w:tentative="1">
+      <w:start w:val="1"/>
+      <w:numFmt w:val="lowerRoman"/>
+      <w:lvlText w:val="%6."/>
+      <w:lvlJc w:val="right"/>
+      <w:pPr>
+        <w:ind w:left="4320" w:hanging="180"/>
+      </w:pPr>
+    </w:lvl>
+    <w:lvl w:ilvl="6" w:tplc="0409000F" w:tentative="1">
+      <w:start w:val="1"/>
+      <w:numFmt w:val="decimal"/>
+      <w:lvlText w:val="%7."/>
+      <w:lvlJc w:val="left"/>
+      <w:pPr>
+        <w:ind w:left="5040" w:hanging="360"/>
+      </w:pPr>
+    </w:lvl>
+    <w:lvl w:ilvl="7" w:tplc="04090019" w:tentative="1">
+      <w:start w:val="1"/>
+      <w:numFmt w:val="lowerLetter"/>
+      <w:lvlText w:val="%8."/>
+      <w:lvlJc w:val="left"/>
+      <w:pPr>
+        <w:ind w:left="5760" w:hanging="360"/>
+      </w:pPr>
+    </w:lvl>
+    <w:lvl w:ilvl="8" w:tplc="0409001B" w:tentative="1">
+      <w:start w:val="1"/>
+      <w:numFmt w:val="lowerRoman"/>
+      <w:lvlText w:val="%9."/>
+      <w:lvlJc w:val="right"/>
+      <w:pPr>
+        <w:ind w:left="6480" w:hanging="180"/>
+      </w:pPr>
+    </w:lvl>
+  </w:abstractNum>
+  <w:abstractNum w:abstractNumId="5">
     <w:nsid w:val="14E6611C"/>
     <w:multiLevelType w:val="hybridMultilevel"/>
     <w:tmpl w:val="6D720D82"/>
@@ -1404,7 +4096,7 @@
       </w:rPr>
     </w:lvl>
   </w:abstractNum>
-  <w:abstractNum w:abstractNumId="3">
+  <w:abstractNum w:abstractNumId="6">
     <w:nsid w:val="1A7D5AF7"/>
     <w:multiLevelType w:val="hybridMultilevel"/>
     <w:tmpl w:val="07383B66"/>
@@ -1517,7 +4209,7 @@
       </w:rPr>
     </w:lvl>
   </w:abstractNum>
-  <w:abstractNum w:abstractNumId="4">
+  <w:abstractNum w:abstractNumId="7">
     <w:nsid w:val="1BDB572C"/>
     <w:multiLevelType w:val="hybridMultilevel"/>
     <w:tmpl w:val="E0BAC7C8"/>
@@ -1603,7 +4295,7 @@
       </w:pPr>
     </w:lvl>
   </w:abstractNum>
-  <w:abstractNum w:abstractNumId="5">
+  <w:abstractNum w:abstractNumId="8">
     <w:nsid w:val="1C8E1E9D"/>
     <w:multiLevelType w:val="hybridMultilevel"/>
     <w:tmpl w:val="296A2B92"/>
@@ -1716,7 +4408,7 @@
       </w:rPr>
     </w:lvl>
   </w:abstractNum>
-  <w:abstractNum w:abstractNumId="6">
+  <w:abstractNum w:abstractNumId="9">
     <w:nsid w:val="1F1103B9"/>
     <w:multiLevelType w:val="hybridMultilevel"/>
     <w:tmpl w:val="1BE8016A"/>
@@ -1829,7 +4521,7 @@
       </w:rPr>
     </w:lvl>
   </w:abstractNum>
-  <w:abstractNum w:abstractNumId="7">
+  <w:abstractNum w:abstractNumId="10">
     <w:nsid w:val="261A727E"/>
     <w:multiLevelType w:val="multilevel"/>
     <w:tmpl w:val="A408379A"/>
@@ -1967,7 +4659,93 @@
       </w:rPr>
     </w:lvl>
   </w:abstractNum>
-  <w:abstractNum w:abstractNumId="8">
+  <w:abstractNum w:abstractNumId="11">
+    <w:nsid w:val="2960722C"/>
+    <w:multiLevelType w:val="hybridMultilevel"/>
+    <w:tmpl w:val="A9082442"/>
+    <w:lvl w:ilvl="0" w:tplc="04090011">
+      <w:start w:val="1"/>
+      <w:numFmt w:val="decimal"/>
+      <w:lvlText w:val="%1)"/>
+      <w:lvlJc w:val="left"/>
+      <w:pPr>
+        <w:ind w:left="720" w:hanging="360"/>
+      </w:pPr>
+    </w:lvl>
+    <w:lvl w:ilvl="1" w:tplc="04090019" w:tentative="1">
+      <w:start w:val="1"/>
+      <w:numFmt w:val="lowerLetter"/>
+      <w:lvlText w:val="%2."/>
+      <w:lvlJc w:val="left"/>
+      <w:pPr>
+        <w:ind w:left="1440" w:hanging="360"/>
+      </w:pPr>
+    </w:lvl>
+    <w:lvl w:ilvl="2" w:tplc="0409001B" w:tentative="1">
+      <w:start w:val="1"/>
+      <w:numFmt w:val="lowerRoman"/>
+      <w:lvlText w:val="%3."/>
+      <w:lvlJc w:val="right"/>
+      <w:pPr>
+        <w:ind w:left="2160" w:hanging="180"/>
+      </w:pPr>
+    </w:lvl>
+    <w:lvl w:ilvl="3" w:tplc="0409000F" w:tentative="1">
+      <w:start w:val="1"/>
+      <w:numFmt w:val="decimal"/>
+      <w:lvlText w:val="%4."/>
+      <w:lvlJc w:val="left"/>
+      <w:pPr>
+        <w:ind w:left="2880" w:hanging="360"/>
+      </w:pPr>
+    </w:lvl>
+    <w:lvl w:ilvl="4" w:tplc="04090019" w:tentative="1">
+      <w:start w:val="1"/>
+      <w:numFmt w:val="lowerLetter"/>
+      <w:lvlText w:val="%5."/>
+      <w:lvlJc w:val="left"/>
+      <w:pPr>
+        <w:ind w:left="3600" w:hanging="360"/>
+      </w:pPr>
+    </w:lvl>
+    <w:lvl w:ilvl="5" w:tplc="0409001B" w:tentative="1">
+      <w:start w:val="1"/>
+      <w:numFmt w:val="lowerRoman"/>
+      <w:lvlText w:val="%6."/>
+      <w:lvlJc w:val="right"/>
+      <w:pPr>
+        <w:ind w:left="4320" w:hanging="180"/>
+      </w:pPr>
+    </w:lvl>
+    <w:lvl w:ilvl="6" w:tplc="0409000F" w:tentative="1">
+      <w:start w:val="1"/>
+      <w:numFmt w:val="decimal"/>
+      <w:lvlText w:val="%7."/>
+      <w:lvlJc w:val="left"/>
+      <w:pPr>
+        <w:ind w:left="5040" w:hanging="360"/>
+      </w:pPr>
+    </w:lvl>
+    <w:lvl w:ilvl="7" w:tplc="04090019" w:tentative="1">
+      <w:start w:val="1"/>
+      <w:numFmt w:val="lowerLetter"/>
+      <w:lvlText w:val="%8."/>
+      <w:lvlJc w:val="left"/>
+      <w:pPr>
+        <w:ind w:left="5760" w:hanging="360"/>
+      </w:pPr>
+    </w:lvl>
+    <w:lvl w:ilvl="8" w:tplc="0409001B" w:tentative="1">
+      <w:start w:val="1"/>
+      <w:numFmt w:val="lowerRoman"/>
+      <w:lvlText w:val="%9."/>
+      <w:lvlJc w:val="right"/>
+      <w:pPr>
+        <w:ind w:left="6480" w:hanging="180"/>
+      </w:pPr>
+    </w:lvl>
+  </w:abstractNum>
+  <w:abstractNum w:abstractNumId="12">
     <w:nsid w:val="2F4364FC"/>
     <w:multiLevelType w:val="hybridMultilevel"/>
     <w:tmpl w:val="A9082442"/>
@@ -2053,7 +4831,7 @@
       </w:pPr>
     </w:lvl>
   </w:abstractNum>
-  <w:abstractNum w:abstractNumId="9">
+  <w:abstractNum w:abstractNumId="13">
     <w:nsid w:val="36A50B6B"/>
     <w:multiLevelType w:val="multilevel"/>
     <w:tmpl w:val="930217A4"/>
@@ -2191,7 +4969,7 @@
       </w:rPr>
     </w:lvl>
   </w:abstractNum>
-  <w:abstractNum w:abstractNumId="10">
+  <w:abstractNum w:abstractNumId="14">
     <w:nsid w:val="39593DAD"/>
     <w:multiLevelType w:val="hybridMultilevel"/>
     <w:tmpl w:val="A9663AC4"/>
@@ -2280,7 +5058,7 @@
       </w:pPr>
     </w:lvl>
   </w:abstractNum>
-  <w:abstractNum w:abstractNumId="11">
+  <w:abstractNum w:abstractNumId="15">
     <w:nsid w:val="3AF62D55"/>
     <w:multiLevelType w:val="hybridMultilevel"/>
     <w:tmpl w:val="BBB229AA"/>
@@ -2369,7 +5147,7 @@
       </w:pPr>
     </w:lvl>
   </w:abstractNum>
-  <w:abstractNum w:abstractNumId="12">
+  <w:abstractNum w:abstractNumId="16">
     <w:nsid w:val="43B71451"/>
     <w:multiLevelType w:val="multilevel"/>
     <w:tmpl w:val="333600BC"/>
@@ -2493,7 +5271,7 @@
       </w:pPr>
     </w:lvl>
   </w:abstractNum>
-  <w:abstractNum w:abstractNumId="13">
+  <w:abstractNum w:abstractNumId="17">
     <w:nsid w:val="534A73DC"/>
     <w:multiLevelType w:val="hybridMultilevel"/>
     <w:tmpl w:val="45566836"/>
@@ -2606,7 +5384,7 @@
       </w:rPr>
     </w:lvl>
   </w:abstractNum>
-  <w:abstractNum w:abstractNumId="14">
+  <w:abstractNum w:abstractNumId="18">
     <w:nsid w:val="55D80F8C"/>
     <w:multiLevelType w:val="hybridMultilevel"/>
     <w:tmpl w:val="D222E8E0"/>
@@ -2719,7 +5497,7 @@
       </w:rPr>
     </w:lvl>
   </w:abstractNum>
-  <w:abstractNum w:abstractNumId="15">
+  <w:abstractNum w:abstractNumId="19">
     <w:nsid w:val="5AFB110E"/>
     <w:multiLevelType w:val="hybridMultilevel"/>
     <w:tmpl w:val="F0B62902"/>
@@ -2832,7 +5610,7 @@
       </w:rPr>
     </w:lvl>
   </w:abstractNum>
-  <w:abstractNum w:abstractNumId="16">
+  <w:abstractNum w:abstractNumId="20">
     <w:nsid w:val="69181C6C"/>
     <w:multiLevelType w:val="multilevel"/>
     <w:tmpl w:val="C140363A"/>
@@ -2961,14 +5739,265 @@
       </w:rPr>
     </w:lvl>
   </w:abstractNum>
-  <w:abstractNum w:abstractNumId="17">
+  <w:abstractNum w:abstractNumId="21">
     <w:nsid w:val="6BDB7A7A"/>
     <w:multiLevelType w:val="multilevel"/>
-    <w:tmpl w:val="E46C86C4"/>
+    <w:tmpl w:val="A5C4EC1A"/>
     <w:lvl w:ilvl="0">
       <w:start w:val="1"/>
       <w:numFmt w:val="upperRoman"/>
       <w:lvlText w:val="%1."/>
+      <w:lvlJc w:val="left"/>
+      <w:pPr>
+        <w:ind w:left="432" w:hanging="432"/>
+      </w:pPr>
+      <w:rPr>
+        <w:rFonts w:hint="eastAsia"/>
+        <w:b/>
+        <w:bCs w:val="0"/>
+        <w:i w:val="0"/>
+        <w:iCs w:val="0"/>
+        <w:caps w:val="0"/>
+        <w:smallCaps w:val="0"/>
+        <w:strike w:val="0"/>
+        <w:dstrike w:val="0"/>
+        <w:noProof w:val="0"/>
+        <w:vanish w:val="0"/>
+        <w:color w:val="000000"/>
+        <w:spacing w:val="0"/>
+        <w:kern w:val="0"/>
+        <w:position w:val="0"/>
+        <w:u w:val="none"/>
+        <w:vertAlign w:val="baseline"/>
+        <w:em w:val="none"/>
+        <w14:shadow w14:blurRad="0" w14:dist="0" w14:dir="0" w14:sx="0" w14:sy="0" w14:kx="0" w14:ky="0" w14:algn="none">
+          <w14:srgbClr w14:val="000000"/>
+        </w14:shadow>
+        <w14:textOutline w14:w="0" w14:cap="rnd" w14:cmpd="sng" w14:algn="ctr">
+          <w14:noFill/>
+          <w14:prstDash w14:val="solid"/>
+          <w14:bevel/>
+        </w14:textOutline>
+      </w:rPr>
+    </w:lvl>
+    <w:lvl w:ilvl="1">
+      <w:start w:val="1"/>
+      <w:numFmt w:val="decimal"/>
+      <w:lvlText w:val="1.%2"/>
+      <w:lvlJc w:val="left"/>
+      <w:pPr>
+        <w:ind w:left="576" w:hanging="576"/>
+      </w:pPr>
+      <w:rPr>
+        <w:rFonts w:hint="eastAsia"/>
+      </w:rPr>
+    </w:lvl>
+    <w:lvl w:ilvl="2">
+      <w:start w:val="1"/>
+      <w:numFmt w:val="decimal"/>
+      <w:lvlText w:val="%1.%2.%3"/>
+      <w:lvlJc w:val="left"/>
+      <w:pPr>
+        <w:ind w:left="720" w:hanging="720"/>
+      </w:pPr>
+      <w:rPr>
+        <w:rFonts w:hint="eastAsia"/>
+      </w:rPr>
+    </w:lvl>
+    <w:lvl w:ilvl="3">
+      <w:start w:val="1"/>
+      <w:numFmt w:val="decimal"/>
+      <w:lvlText w:val="%1.%2.%3.%4"/>
+      <w:lvlJc w:val="left"/>
+      <w:pPr>
+        <w:ind w:left="864" w:hanging="864"/>
+      </w:pPr>
+      <w:rPr>
+        <w:rFonts w:hint="eastAsia"/>
+      </w:rPr>
+    </w:lvl>
+    <w:lvl w:ilvl="4">
+      <w:start w:val="1"/>
+      <w:numFmt w:val="decimal"/>
+      <w:lvlText w:val="%1.%2.%3.%4.%5"/>
+      <w:lvlJc w:val="left"/>
+      <w:pPr>
+        <w:ind w:left="1008" w:hanging="1008"/>
+      </w:pPr>
+      <w:rPr>
+        <w:rFonts w:hint="eastAsia"/>
+      </w:rPr>
+    </w:lvl>
+    <w:lvl w:ilvl="5">
+      <w:start w:val="1"/>
+      <w:numFmt w:val="decimal"/>
+      <w:lvlText w:val="%1.%2.%3.%4.%5.%6"/>
+      <w:lvlJc w:val="left"/>
+      <w:pPr>
+        <w:ind w:left="1152" w:hanging="1152"/>
+      </w:pPr>
+      <w:rPr>
+        <w:rFonts w:hint="eastAsia"/>
+      </w:rPr>
+    </w:lvl>
+    <w:lvl w:ilvl="6">
+      <w:start w:val="1"/>
+      <w:numFmt w:val="decimal"/>
+      <w:lvlText w:val="%1.%2.%3.%4.%5.%6.%7"/>
+      <w:lvlJc w:val="left"/>
+      <w:pPr>
+        <w:ind w:left="1296" w:hanging="1296"/>
+      </w:pPr>
+      <w:rPr>
+        <w:rFonts w:hint="eastAsia"/>
+      </w:rPr>
+    </w:lvl>
+    <w:lvl w:ilvl="7">
+      <w:start w:val="1"/>
+      <w:numFmt w:val="decimal"/>
+      <w:lvlText w:val="%1.%2.%3.%4.%5.%6.%7.%8"/>
+      <w:lvlJc w:val="left"/>
+      <w:pPr>
+        <w:ind w:left="1440" w:hanging="1440"/>
+      </w:pPr>
+      <w:rPr>
+        <w:rFonts w:hint="eastAsia"/>
+      </w:rPr>
+    </w:lvl>
+    <w:lvl w:ilvl="8">
+      <w:start w:val="1"/>
+      <w:numFmt w:val="decimal"/>
+      <w:lvlText w:val="%1.%2.%3.%4.%5.%6.%7.%8.%9"/>
+      <w:lvlJc w:val="left"/>
+      <w:pPr>
+        <w:ind w:left="1584" w:hanging="1584"/>
+      </w:pPr>
+      <w:rPr>
+        <w:rFonts w:hint="eastAsia"/>
+      </w:rPr>
+    </w:lvl>
+  </w:abstractNum>
+  <w:abstractNum w:abstractNumId="22">
+    <w:nsid w:val="71C43554"/>
+    <w:multiLevelType w:val="hybridMultilevel"/>
+    <w:tmpl w:val="020A9F72"/>
+    <w:lvl w:ilvl="0" w:tplc="04090001">
+      <w:start w:val="1"/>
+      <w:numFmt w:val="bullet"/>
+      <w:lvlText w:val=""/>
+      <w:lvlJc w:val="left"/>
+      <w:pPr>
+        <w:ind w:left="1296" w:hanging="360"/>
+      </w:pPr>
+      <w:rPr>
+        <w:rFonts w:ascii="Symbol" w:hAnsi="Symbol" w:hint="default"/>
+      </w:rPr>
+    </w:lvl>
+    <w:lvl w:ilvl="1" w:tplc="04090003" w:tentative="1">
+      <w:start w:val="1"/>
+      <w:numFmt w:val="bullet"/>
+      <w:lvlText w:val="o"/>
+      <w:lvlJc w:val="left"/>
+      <w:pPr>
+        <w:ind w:left="2016" w:hanging="360"/>
+      </w:pPr>
+      <w:rPr>
+        <w:rFonts w:ascii="Courier New" w:hAnsi="Courier New" w:cs="Courier New" w:hint="default"/>
+      </w:rPr>
+    </w:lvl>
+    <w:lvl w:ilvl="2" w:tplc="04090005" w:tentative="1">
+      <w:start w:val="1"/>
+      <w:numFmt w:val="bullet"/>
+      <w:lvlText w:val=""/>
+      <w:lvlJc w:val="left"/>
+      <w:pPr>
+        <w:ind w:left="2736" w:hanging="360"/>
+      </w:pPr>
+      <w:rPr>
+        <w:rFonts w:ascii="Wingdings" w:hAnsi="Wingdings" w:hint="default"/>
+      </w:rPr>
+    </w:lvl>
+    <w:lvl w:ilvl="3" w:tplc="04090001" w:tentative="1">
+      <w:start w:val="1"/>
+      <w:numFmt w:val="bullet"/>
+      <w:lvlText w:val=""/>
+      <w:lvlJc w:val="left"/>
+      <w:pPr>
+        <w:ind w:left="3456" w:hanging="360"/>
+      </w:pPr>
+      <w:rPr>
+        <w:rFonts w:ascii="Symbol" w:hAnsi="Symbol" w:hint="default"/>
+      </w:rPr>
+    </w:lvl>
+    <w:lvl w:ilvl="4" w:tplc="04090003" w:tentative="1">
+      <w:start w:val="1"/>
+      <w:numFmt w:val="bullet"/>
+      <w:lvlText w:val="o"/>
+      <w:lvlJc w:val="left"/>
+      <w:pPr>
+        <w:ind w:left="4176" w:hanging="360"/>
+      </w:pPr>
+      <w:rPr>
+        <w:rFonts w:ascii="Courier New" w:hAnsi="Courier New" w:cs="Courier New" w:hint="default"/>
+      </w:rPr>
+    </w:lvl>
+    <w:lvl w:ilvl="5" w:tplc="04090005" w:tentative="1">
+      <w:start w:val="1"/>
+      <w:numFmt w:val="bullet"/>
+      <w:lvlText w:val=""/>
+      <w:lvlJc w:val="left"/>
+      <w:pPr>
+        <w:ind w:left="4896" w:hanging="360"/>
+      </w:pPr>
+      <w:rPr>
+        <w:rFonts w:ascii="Wingdings" w:hAnsi="Wingdings" w:hint="default"/>
+      </w:rPr>
+    </w:lvl>
+    <w:lvl w:ilvl="6" w:tplc="04090001" w:tentative="1">
+      <w:start w:val="1"/>
+      <w:numFmt w:val="bullet"/>
+      <w:lvlText w:val=""/>
+      <w:lvlJc w:val="left"/>
+      <w:pPr>
+        <w:ind w:left="5616" w:hanging="360"/>
+      </w:pPr>
+      <w:rPr>
+        <w:rFonts w:ascii="Symbol" w:hAnsi="Symbol" w:hint="default"/>
+      </w:rPr>
+    </w:lvl>
+    <w:lvl w:ilvl="7" w:tplc="04090003" w:tentative="1">
+      <w:start w:val="1"/>
+      <w:numFmt w:val="bullet"/>
+      <w:lvlText w:val="o"/>
+      <w:lvlJc w:val="left"/>
+      <w:pPr>
+        <w:ind w:left="6336" w:hanging="360"/>
+      </w:pPr>
+      <w:rPr>
+        <w:rFonts w:ascii="Courier New" w:hAnsi="Courier New" w:cs="Courier New" w:hint="default"/>
+      </w:rPr>
+    </w:lvl>
+    <w:lvl w:ilvl="8" w:tplc="04090005" w:tentative="1">
+      <w:start w:val="1"/>
+      <w:numFmt w:val="bullet"/>
+      <w:lvlText w:val=""/>
+      <w:lvlJc w:val="left"/>
+      <w:pPr>
+        <w:ind w:left="7056" w:hanging="360"/>
+      </w:pPr>
+      <w:rPr>
+        <w:rFonts w:ascii="Wingdings" w:hAnsi="Wingdings" w:hint="default"/>
+      </w:rPr>
+    </w:lvl>
+  </w:abstractNum>
+  <w:abstractNum w:abstractNumId="23">
+    <w:nsid w:val="72560BA3"/>
+    <w:multiLevelType w:val="multilevel"/>
+    <w:tmpl w:val="B7C0B1AE"/>
+    <w:lvl w:ilvl="0">
+      <w:start w:val="1"/>
+      <w:numFmt w:val="decimal"/>
+      <w:lvlText w:val="%1"/>
       <w:lvlJc w:val="left"/>
       <w:pPr>
         <w:ind w:left="432" w:hanging="432"/>
@@ -3005,7 +6034,7 @@
     <w:lvl w:ilvl="1">
       <w:start w:val="1"/>
       <w:numFmt w:val="decimal"/>
-      <w:lvlText w:val="1.%2"/>
+      <w:lvlText w:val="2.%2"/>
       <w:lvlJc w:val="left"/>
       <w:pPr>
         <w:ind w:left="576" w:hanging="576"/>
@@ -3099,258 +6128,7 @@
       </w:rPr>
     </w:lvl>
   </w:abstractNum>
-  <w:abstractNum w:abstractNumId="18">
-    <w:nsid w:val="71C43554"/>
-    <w:multiLevelType w:val="hybridMultilevel"/>
-    <w:tmpl w:val="020A9F72"/>
-    <w:lvl w:ilvl="0" w:tplc="04090001">
-      <w:start w:val="1"/>
-      <w:numFmt w:val="bullet"/>
-      <w:lvlText w:val=""/>
-      <w:lvlJc w:val="left"/>
-      <w:pPr>
-        <w:ind w:left="1296" w:hanging="360"/>
-      </w:pPr>
-      <w:rPr>
-        <w:rFonts w:ascii="Symbol" w:hAnsi="Symbol" w:hint="default"/>
-      </w:rPr>
-    </w:lvl>
-    <w:lvl w:ilvl="1" w:tplc="04090003" w:tentative="1">
-      <w:start w:val="1"/>
-      <w:numFmt w:val="bullet"/>
-      <w:lvlText w:val="o"/>
-      <w:lvlJc w:val="left"/>
-      <w:pPr>
-        <w:ind w:left="2016" w:hanging="360"/>
-      </w:pPr>
-      <w:rPr>
-        <w:rFonts w:ascii="Courier New" w:hAnsi="Courier New" w:cs="Courier New" w:hint="default"/>
-      </w:rPr>
-    </w:lvl>
-    <w:lvl w:ilvl="2" w:tplc="04090005" w:tentative="1">
-      <w:start w:val="1"/>
-      <w:numFmt w:val="bullet"/>
-      <w:lvlText w:val=""/>
-      <w:lvlJc w:val="left"/>
-      <w:pPr>
-        <w:ind w:left="2736" w:hanging="360"/>
-      </w:pPr>
-      <w:rPr>
-        <w:rFonts w:ascii="Wingdings" w:hAnsi="Wingdings" w:hint="default"/>
-      </w:rPr>
-    </w:lvl>
-    <w:lvl w:ilvl="3" w:tplc="04090001" w:tentative="1">
-      <w:start w:val="1"/>
-      <w:numFmt w:val="bullet"/>
-      <w:lvlText w:val=""/>
-      <w:lvlJc w:val="left"/>
-      <w:pPr>
-        <w:ind w:left="3456" w:hanging="360"/>
-      </w:pPr>
-      <w:rPr>
-        <w:rFonts w:ascii="Symbol" w:hAnsi="Symbol" w:hint="default"/>
-      </w:rPr>
-    </w:lvl>
-    <w:lvl w:ilvl="4" w:tplc="04090003" w:tentative="1">
-      <w:start w:val="1"/>
-      <w:numFmt w:val="bullet"/>
-      <w:lvlText w:val="o"/>
-      <w:lvlJc w:val="left"/>
-      <w:pPr>
-        <w:ind w:left="4176" w:hanging="360"/>
-      </w:pPr>
-      <w:rPr>
-        <w:rFonts w:ascii="Courier New" w:hAnsi="Courier New" w:cs="Courier New" w:hint="default"/>
-      </w:rPr>
-    </w:lvl>
-    <w:lvl w:ilvl="5" w:tplc="04090005" w:tentative="1">
-      <w:start w:val="1"/>
-      <w:numFmt w:val="bullet"/>
-      <w:lvlText w:val=""/>
-      <w:lvlJc w:val="left"/>
-      <w:pPr>
-        <w:ind w:left="4896" w:hanging="360"/>
-      </w:pPr>
-      <w:rPr>
-        <w:rFonts w:ascii="Wingdings" w:hAnsi="Wingdings" w:hint="default"/>
-      </w:rPr>
-    </w:lvl>
-    <w:lvl w:ilvl="6" w:tplc="04090001" w:tentative="1">
-      <w:start w:val="1"/>
-      <w:numFmt w:val="bullet"/>
-      <w:lvlText w:val=""/>
-      <w:lvlJc w:val="left"/>
-      <w:pPr>
-        <w:ind w:left="5616" w:hanging="360"/>
-      </w:pPr>
-      <w:rPr>
-        <w:rFonts w:ascii="Symbol" w:hAnsi="Symbol" w:hint="default"/>
-      </w:rPr>
-    </w:lvl>
-    <w:lvl w:ilvl="7" w:tplc="04090003" w:tentative="1">
-      <w:start w:val="1"/>
-      <w:numFmt w:val="bullet"/>
-      <w:lvlText w:val="o"/>
-      <w:lvlJc w:val="left"/>
-      <w:pPr>
-        <w:ind w:left="6336" w:hanging="360"/>
-      </w:pPr>
-      <w:rPr>
-        <w:rFonts w:ascii="Courier New" w:hAnsi="Courier New" w:cs="Courier New" w:hint="default"/>
-      </w:rPr>
-    </w:lvl>
-    <w:lvl w:ilvl="8" w:tplc="04090005" w:tentative="1">
-      <w:start w:val="1"/>
-      <w:numFmt w:val="bullet"/>
-      <w:lvlText w:val=""/>
-      <w:lvlJc w:val="left"/>
-      <w:pPr>
-        <w:ind w:left="7056" w:hanging="360"/>
-      </w:pPr>
-      <w:rPr>
-        <w:rFonts w:ascii="Wingdings" w:hAnsi="Wingdings" w:hint="default"/>
-      </w:rPr>
-    </w:lvl>
-  </w:abstractNum>
-  <w:abstractNum w:abstractNumId="19">
-    <w:nsid w:val="72560BA3"/>
-    <w:multiLevelType w:val="multilevel"/>
-    <w:tmpl w:val="B7C0B1AE"/>
-    <w:lvl w:ilvl="0">
-      <w:start w:val="1"/>
-      <w:numFmt w:val="decimal"/>
-      <w:lvlText w:val="%1"/>
-      <w:lvlJc w:val="left"/>
-      <w:pPr>
-        <w:ind w:left="432" w:hanging="432"/>
-      </w:pPr>
-      <w:rPr>
-        <w:rFonts w:hint="eastAsia"/>
-        <w:b w:val="0"/>
-        <w:bCs w:val="0"/>
-        <w:i w:val="0"/>
-        <w:iCs w:val="0"/>
-        <w:caps w:val="0"/>
-        <w:smallCaps w:val="0"/>
-        <w:strike w:val="0"/>
-        <w:dstrike w:val="0"/>
-        <w:noProof w:val="0"/>
-        <w:vanish w:val="0"/>
-        <w:color w:val="000000"/>
-        <w:spacing w:val="0"/>
-        <w:kern w:val="0"/>
-        <w:position w:val="0"/>
-        <w:u w:val="none"/>
-        <w:vertAlign w:val="baseline"/>
-        <w:em w:val="none"/>
-        <w14:shadow w14:blurRad="0" w14:dist="0" w14:dir="0" w14:sx="0" w14:sy="0" w14:kx="0" w14:ky="0" w14:algn="none">
-          <w14:srgbClr w14:val="000000"/>
-        </w14:shadow>
-        <w14:textOutline w14:w="0" w14:cap="rnd" w14:cmpd="sng" w14:algn="ctr">
-          <w14:noFill/>
-          <w14:prstDash w14:val="solid"/>
-          <w14:bevel/>
-        </w14:textOutline>
-      </w:rPr>
-    </w:lvl>
-    <w:lvl w:ilvl="1">
-      <w:start w:val="1"/>
-      <w:numFmt w:val="decimal"/>
-      <w:lvlText w:val="2.%2"/>
-      <w:lvlJc w:val="left"/>
-      <w:pPr>
-        <w:ind w:left="576" w:hanging="576"/>
-      </w:pPr>
-      <w:rPr>
-        <w:rFonts w:hint="eastAsia"/>
-      </w:rPr>
-    </w:lvl>
-    <w:lvl w:ilvl="2">
-      <w:start w:val="1"/>
-      <w:numFmt w:val="decimal"/>
-      <w:lvlText w:val="%1.%2.%3"/>
-      <w:lvlJc w:val="left"/>
-      <w:pPr>
-        <w:ind w:left="720" w:hanging="720"/>
-      </w:pPr>
-      <w:rPr>
-        <w:rFonts w:hint="eastAsia"/>
-      </w:rPr>
-    </w:lvl>
-    <w:lvl w:ilvl="3">
-      <w:start w:val="1"/>
-      <w:numFmt w:val="decimal"/>
-      <w:lvlText w:val="%1.%2.%3.%4"/>
-      <w:lvlJc w:val="left"/>
-      <w:pPr>
-        <w:ind w:left="864" w:hanging="864"/>
-      </w:pPr>
-      <w:rPr>
-        <w:rFonts w:hint="eastAsia"/>
-      </w:rPr>
-    </w:lvl>
-    <w:lvl w:ilvl="4">
-      <w:start w:val="1"/>
-      <w:numFmt w:val="decimal"/>
-      <w:lvlText w:val="%1.%2.%3.%4.%5"/>
-      <w:lvlJc w:val="left"/>
-      <w:pPr>
-        <w:ind w:left="1008" w:hanging="1008"/>
-      </w:pPr>
-      <w:rPr>
-        <w:rFonts w:hint="eastAsia"/>
-      </w:rPr>
-    </w:lvl>
-    <w:lvl w:ilvl="5">
-      <w:start w:val="1"/>
-      <w:numFmt w:val="decimal"/>
-      <w:lvlText w:val="%1.%2.%3.%4.%5.%6"/>
-      <w:lvlJc w:val="left"/>
-      <w:pPr>
-        <w:ind w:left="1152" w:hanging="1152"/>
-      </w:pPr>
-      <w:rPr>
-        <w:rFonts w:hint="eastAsia"/>
-      </w:rPr>
-    </w:lvl>
-    <w:lvl w:ilvl="6">
-      <w:start w:val="1"/>
-      <w:numFmt w:val="decimal"/>
-      <w:lvlText w:val="%1.%2.%3.%4.%5.%6.%7"/>
-      <w:lvlJc w:val="left"/>
-      <w:pPr>
-        <w:ind w:left="1296" w:hanging="1296"/>
-      </w:pPr>
-      <w:rPr>
-        <w:rFonts w:hint="eastAsia"/>
-      </w:rPr>
-    </w:lvl>
-    <w:lvl w:ilvl="7">
-      <w:start w:val="1"/>
-      <w:numFmt w:val="decimal"/>
-      <w:lvlText w:val="%1.%2.%3.%4.%5.%6.%7.%8"/>
-      <w:lvlJc w:val="left"/>
-      <w:pPr>
-        <w:ind w:left="1440" w:hanging="1440"/>
-      </w:pPr>
-      <w:rPr>
-        <w:rFonts w:hint="eastAsia"/>
-      </w:rPr>
-    </w:lvl>
-    <w:lvl w:ilvl="8">
-      <w:start w:val="1"/>
-      <w:numFmt w:val="decimal"/>
-      <w:lvlText w:val="%1.%2.%3.%4.%5.%6.%7.%8.%9"/>
-      <w:lvlJc w:val="left"/>
-      <w:pPr>
-        <w:ind w:left="1584" w:hanging="1584"/>
-      </w:pPr>
-      <w:rPr>
-        <w:rFonts w:hint="eastAsia"/>
-      </w:rPr>
-    </w:lvl>
-  </w:abstractNum>
-  <w:abstractNum w:abstractNumId="20">
+  <w:abstractNum w:abstractNumId="24">
     <w:nsid w:val="75E63E53"/>
     <w:multiLevelType w:val="hybridMultilevel"/>
     <w:tmpl w:val="6B1EFCE4"/>
@@ -3436,7 +6214,7 @@
       </w:pPr>
     </w:lvl>
   </w:abstractNum>
-  <w:abstractNum w:abstractNumId="21">
+  <w:abstractNum w:abstractNumId="25">
     <w:nsid w:val="7644691B"/>
     <w:multiLevelType w:val="hybridMultilevel"/>
     <w:tmpl w:val="F9F6021E"/>
@@ -3549,7 +6327,7 @@
       </w:rPr>
     </w:lvl>
   </w:abstractNum>
-  <w:abstractNum w:abstractNumId="22">
+  <w:abstractNum w:abstractNumId="26">
     <w:nsid w:val="7F7B63A4"/>
     <w:multiLevelType w:val="hybridMultilevel"/>
     <w:tmpl w:val="AC5CBBDA"/>
@@ -3663,100 +6441,115 @@
     </w:lvl>
   </w:abstractNum>
   <w:num w:numId="1">
+    <w:abstractNumId w:val="16"/>
+  </w:num>
+  <w:num w:numId="2">
+    <w:abstractNumId w:val="14"/>
+  </w:num>
+  <w:num w:numId="3">
+    <w:abstractNumId w:val="3"/>
+  </w:num>
+  <w:num w:numId="4">
+    <w:abstractNumId w:val="23"/>
+  </w:num>
+  <w:num w:numId="5">
+    <w:abstractNumId w:val="15"/>
+  </w:num>
+  <w:num w:numId="6">
+    <w:abstractNumId w:val="2"/>
+  </w:num>
+  <w:num w:numId="7">
+    <w:abstractNumId w:val="6"/>
+  </w:num>
+  <w:num w:numId="8">
+    <w:abstractNumId w:val="13"/>
+  </w:num>
+  <w:num w:numId="9">
+    <w:abstractNumId w:val="20"/>
+  </w:num>
+  <w:num w:numId="10">
+    <w:abstractNumId w:val="8"/>
+  </w:num>
+  <w:num w:numId="11">
+    <w:abstractNumId w:val="5"/>
+  </w:num>
+  <w:num w:numId="12">
+    <w:abstractNumId w:val="19"/>
+  </w:num>
+  <w:num w:numId="13">
+    <w:abstractNumId w:val="9"/>
+  </w:num>
+  <w:num w:numId="14">
+    <w:abstractNumId w:val="10"/>
+  </w:num>
+  <w:num w:numId="15">
+    <w:abstractNumId w:val="16"/>
+  </w:num>
+  <w:num w:numId="16">
+    <w:abstractNumId w:val="17"/>
+  </w:num>
+  <w:num w:numId="17">
+    <w:abstractNumId w:val="26"/>
+  </w:num>
+  <w:num w:numId="18">
+    <w:abstractNumId w:val="24"/>
+  </w:num>
+  <w:num w:numId="19">
+    <w:abstractNumId w:val="25"/>
+  </w:num>
+  <w:num w:numId="20">
+    <w:abstractNumId w:val="22"/>
+  </w:num>
+  <w:num w:numId="21">
+    <w:abstractNumId w:val="7"/>
+  </w:num>
+  <w:num w:numId="22">
+    <w:abstractNumId w:val="18"/>
+  </w:num>
+  <w:num w:numId="23">
+    <w:abstractNumId w:val="16"/>
+  </w:num>
+  <w:num w:numId="24">
+    <w:abstractNumId w:val="16"/>
+  </w:num>
+  <w:num w:numId="25">
+    <w:abstractNumId w:val="16"/>
+  </w:num>
+  <w:num w:numId="26">
+    <w:abstractNumId w:val="16"/>
+  </w:num>
+  <w:num w:numId="27">
+    <w:abstractNumId w:val="21"/>
+  </w:num>
+  <w:num w:numId="28">
+    <w:abstractNumId w:val="16"/>
+  </w:num>
+  <w:num w:numId="29">
+    <w:abstractNumId w:val="16"/>
+  </w:num>
+  <w:num w:numId="30">
+    <w:abstractNumId w:val="16"/>
+  </w:num>
+  <w:num w:numId="31">
+    <w:abstractNumId w:val="16"/>
+  </w:num>
+  <w:num w:numId="32">
     <w:abstractNumId w:val="12"/>
   </w:num>
-  <w:num w:numId="2">
-    <w:abstractNumId w:val="10"/>
+  <w:num w:numId="33">
+    <w:abstractNumId w:val="4"/>
   </w:num>
-  <w:num w:numId="3">
+  <w:num w:numId="34">
+    <w:abstractNumId w:val="16"/>
+  </w:num>
+  <w:num w:numId="35">
+    <w:abstractNumId w:val="0"/>
+  </w:num>
+  <w:num w:numId="36">
     <w:abstractNumId w:val="1"/>
   </w:num>
-  <w:num w:numId="4">
-    <w:abstractNumId w:val="19"/>
-  </w:num>
-  <w:num w:numId="5">
+  <w:num w:numId="37">
     <w:abstractNumId w:val="11"/>
-  </w:num>
-  <w:num w:numId="6">
-    <w:abstractNumId w:val="0"/>
-  </w:num>
-  <w:num w:numId="7">
-    <w:abstractNumId w:val="3"/>
-  </w:num>
-  <w:num w:numId="8">
-    <w:abstractNumId w:val="9"/>
-  </w:num>
-  <w:num w:numId="9">
-    <w:abstractNumId w:val="16"/>
-  </w:num>
-  <w:num w:numId="10">
-    <w:abstractNumId w:val="5"/>
-  </w:num>
-  <w:num w:numId="11">
-    <w:abstractNumId w:val="2"/>
-  </w:num>
-  <w:num w:numId="12">
-    <w:abstractNumId w:val="15"/>
-  </w:num>
-  <w:num w:numId="13">
-    <w:abstractNumId w:val="6"/>
-  </w:num>
-  <w:num w:numId="14">
-    <w:abstractNumId w:val="7"/>
-  </w:num>
-  <w:num w:numId="15">
-    <w:abstractNumId w:val="12"/>
-  </w:num>
-  <w:num w:numId="16">
-    <w:abstractNumId w:val="13"/>
-  </w:num>
-  <w:num w:numId="17">
-    <w:abstractNumId w:val="22"/>
-  </w:num>
-  <w:num w:numId="18">
-    <w:abstractNumId w:val="20"/>
-  </w:num>
-  <w:num w:numId="19">
-    <w:abstractNumId w:val="21"/>
-  </w:num>
-  <w:num w:numId="20">
-    <w:abstractNumId w:val="18"/>
-  </w:num>
-  <w:num w:numId="21">
-    <w:abstractNumId w:val="4"/>
-  </w:num>
-  <w:num w:numId="22">
-    <w:abstractNumId w:val="14"/>
-  </w:num>
-  <w:num w:numId="23">
-    <w:abstractNumId w:val="12"/>
-  </w:num>
-  <w:num w:numId="24">
-    <w:abstractNumId w:val="12"/>
-  </w:num>
-  <w:num w:numId="25">
-    <w:abstractNumId w:val="12"/>
-  </w:num>
-  <w:num w:numId="26">
-    <w:abstractNumId w:val="12"/>
-  </w:num>
-  <w:num w:numId="27">
-    <w:abstractNumId w:val="17"/>
-  </w:num>
-  <w:num w:numId="28">
-    <w:abstractNumId w:val="12"/>
-  </w:num>
-  <w:num w:numId="29">
-    <w:abstractNumId w:val="12"/>
-  </w:num>
-  <w:num w:numId="30">
-    <w:abstractNumId w:val="12"/>
-  </w:num>
-  <w:num w:numId="31">
-    <w:abstractNumId w:val="12"/>
-  </w:num>
-  <w:num w:numId="32">
-    <w:abstractNumId w:val="8"/>
   </w:num>
   <w:numIdMacAtCleanup w:val="5"/>
 </w:numbering>
@@ -5152,7 +7945,7 @@
 </file>
 
 <file path=customXml/itemProps1.xml><?xml version="1.0" encoding="utf-8"?>
-<ds:datastoreItem xmlns:ds="http://schemas.openxmlformats.org/officeDocument/2006/customXml" ds:itemID="{67F1B6E1-E482-4C49-863A-C1557AFA1040}">
+<ds:datastoreItem xmlns:ds="http://schemas.openxmlformats.org/officeDocument/2006/customXml" ds:itemID="{AFA32CC0-F8F3-4C46-A712-E024D06C16F8}">
   <ds:schemaRefs>
     <ds:schemaRef ds:uri="http://schemas.openxmlformats.org/officeDocument/2006/bibliography"/>
   </ds:schemaRefs>

</xml_diff>